<commit_message>
Add Lab4 test script document
</commit_message>
<xml_diff>
--- a/Lab04/Lab4_TestScript.docx
+++ b/Lab04/Lab4_TestScript.docx
@@ -1,10 +1,10 @@
 
 <file path=word/document.xml><?xml version="1.0" encoding="utf-8"?>
-<w:document xmlns:wpc="http://schemas.microsoft.com/office/word/2010/wordprocessingCanvas" xmlns:cx="http://schemas.microsoft.com/office/drawing/2014/chartex" xmlns:cx1="http://schemas.microsoft.com/office/drawing/2015/9/8/chartex" xmlns:cx2="http://schemas.microsoft.com/office/drawing/2015/10/21/chartex" xmlns:cx3="http://schemas.microsoft.com/office/drawing/2016/5/9/chartex" xmlns:cx4="http://schemas.microsoft.com/office/drawing/2016/5/10/chartex" xmlns:cx5="http://schemas.microsoft.com/office/drawing/2016/5/11/chartex" xmlns:cx6="http://schemas.microsoft.com/office/drawing/2016/5/12/chartex" xmlns:cx7="http://schemas.microsoft.com/office/drawing/2016/5/13/chartex" xmlns:cx8="http://schemas.microsoft.com/office/drawing/2016/5/14/chartex" xmlns:mc="http://schemas.openxmlformats.org/markup-compatibility/2006" xmlns:aink="http://schemas.microsoft.com/office/drawing/2016/ink" xmlns:am3d="http://schemas.microsoft.com/office/drawing/2017/model3d" xmlns:o="urn:schemas-microsoft-com:office:office" xmlns:oel="http://schemas.microsoft.com/office/2019/extlst" xmlns:r="http://schemas.openxmlformats.org/officeDocument/2006/relationships" xmlns:m="http://schemas.openxmlformats.org/officeDocument/2006/math" xmlns:v="urn:schemas-microsoft-com:vml" xmlns:wp14="http://schemas.microsoft.com/office/word/2010/wordprocessingDrawing" xmlns:wp="http://schemas.openxmlformats.org/drawingml/2006/wordprocessingDrawing" xmlns:w10="urn:schemas-microsoft-com:office:word" xmlns:w="http://schemas.openxmlformats.org/wordprocessingml/2006/main" xmlns:w14="http://schemas.microsoft.com/office/word/2010/wordml" xmlns:w15="http://schemas.microsoft.com/office/word/2012/wordml" xmlns:w16cex="http://schemas.microsoft.com/office/word/2018/wordml/cex" xmlns:w16cid="http://schemas.microsoft.com/office/word/2016/wordml/cid" xmlns:w16="http://schemas.microsoft.com/office/word/2018/wordml" xmlns:w16du="http://schemas.microsoft.com/office/word/2023/wordml/word16du" xmlns:w16sdtdh="http://schemas.microsoft.com/office/word/2020/wordml/sdtdatahash" xmlns:w16sdtfl="http://schemas.microsoft.com/office/word/2024/wordml/sdtformatlock" xmlns:w16se="http://schemas.microsoft.com/office/word/2015/wordml/symex" xmlns:wpg="http://schemas.microsoft.com/office/word/2010/wordprocessingGroup" xmlns:wpi="http://schemas.microsoft.com/office/word/2010/wordprocessingInk" xmlns:wne="http://schemas.microsoft.com/office/word/2006/wordml" xmlns:wps="http://schemas.microsoft.com/office/word/2010/wordprocessingShape" mc:Ignorable="w14 w15 w16se w16cid w16 w16cex w16sdtdh w16sdtfl w16du wp14">
+<w:document xmlns:wpc="http://schemas.microsoft.com/office/word/2010/wordprocessingCanvas" xmlns:cx="http://schemas.microsoft.com/office/drawing/2014/chartex" xmlns:cx1="http://schemas.microsoft.com/office/drawing/2015/9/8/chartex" xmlns:cx2="http://schemas.microsoft.com/office/drawing/2015/10/21/chartex" xmlns:cx3="http://schemas.microsoft.com/office/drawing/2016/5/9/chartex" xmlns:cx4="http://schemas.microsoft.com/office/drawing/2016/5/10/chartex" xmlns:cx5="http://schemas.microsoft.com/office/drawing/2016/5/11/chartex" xmlns:cx6="http://schemas.microsoft.com/office/drawing/2016/5/12/chartex" xmlns:cx7="http://schemas.microsoft.com/office/drawing/2016/5/13/chartex" xmlns:cx8="http://schemas.microsoft.com/office/drawing/2016/5/14/chartex" xmlns:mc="http://schemas.openxmlformats.org/markup-compatibility/2006" xmlns:aink="http://schemas.microsoft.com/office/drawing/2016/ink" xmlns:am3d="http://schemas.microsoft.com/office/drawing/2017/model3d" xmlns:o="urn:schemas-microsoft-com:office:office" xmlns:r="http://schemas.openxmlformats.org/officeDocument/2006/relationships" xmlns:m="http://schemas.openxmlformats.org/officeDocument/2006/math" xmlns:v="urn:schemas-microsoft-com:vml" xmlns:wp14="http://schemas.microsoft.com/office/word/2010/wordprocessingDrawing" xmlns:wp="http://schemas.openxmlformats.org/drawingml/2006/wordprocessingDrawing" xmlns:w10="urn:schemas-microsoft-com:office:word" xmlns:w="http://schemas.openxmlformats.org/wordprocessingml/2006/main" xmlns:w14="http://schemas.microsoft.com/office/word/2010/wordml" xmlns:w15="http://schemas.microsoft.com/office/word/2012/wordml" xmlns:w16cid="http://schemas.microsoft.com/office/word/2016/wordml/cid" xmlns:w16se="http://schemas.microsoft.com/office/word/2015/wordml/symex" xmlns:wpg="http://schemas.microsoft.com/office/word/2010/wordprocessingGroup" xmlns:wpi="http://schemas.microsoft.com/office/word/2010/wordprocessingInk" xmlns:wne="http://schemas.microsoft.com/office/word/2006/wordml" xmlns:wps="http://schemas.microsoft.com/office/word/2010/wordprocessingShape" mc:Ignorable="w14 w15 w16se w16cid wp14">
   <w:body>
     <w:p>
       <w:pPr>
-        <w:pStyle w:val="ListParagraph"/>
+        <w:pStyle w:val="a7"/>
         <w:numPr>
           <w:ilvl w:val="0"/>
           <w:numId w:val="1"/>
@@ -48,7 +48,7 @@
     </w:p>
     <w:p>
       <w:pPr>
-        <w:pStyle w:val="ListParagraph"/>
+        <w:pStyle w:val="a7"/>
         <w:numPr>
           <w:ilvl w:val="1"/>
           <w:numId w:val="2"/>
@@ -90,7 +90,7 @@
     </w:p>
     <w:p>
       <w:pPr>
-        <w:pStyle w:val="ListParagraph"/>
+        <w:pStyle w:val="a7"/>
         <w:ind w:left="0" w:firstLine="720"/>
         <w:jc w:val="thaiDistribute"/>
         <w:rPr>
@@ -211,7 +211,7 @@
     </w:p>
     <w:p>
       <w:pPr>
-        <w:pStyle w:val="ListParagraph"/>
+        <w:pStyle w:val="a7"/>
         <w:numPr>
           <w:ilvl w:val="1"/>
           <w:numId w:val="2"/>
@@ -254,7 +254,7 @@
     </w:p>
     <w:p>
       <w:pPr>
-        <w:pStyle w:val="ListParagraph"/>
+        <w:pStyle w:val="a7"/>
         <w:ind w:left="0" w:firstLine="720"/>
         <w:jc w:val="thaiDistribute"/>
         <w:rPr>
@@ -466,7 +466,7 @@
     </w:p>
     <w:p>
       <w:pPr>
-        <w:pStyle w:val="ListParagraph"/>
+        <w:pStyle w:val="a7"/>
         <w:numPr>
           <w:ilvl w:val="0"/>
           <w:numId w:val="1"/>
@@ -528,7 +528,7 @@
     </w:p>
     <w:p>
       <w:pPr>
-        <w:pStyle w:val="ListParagraph"/>
+        <w:pStyle w:val="a7"/>
         <w:spacing w:after="120" w:line="240" w:lineRule="auto"/>
         <w:ind w:left="0" w:firstLine="720"/>
         <w:jc w:val="thaiDistribute"/>
@@ -649,7 +649,7 @@
     </w:p>
     <w:p>
       <w:pPr>
-        <w:pStyle w:val="ListParagraph"/>
+        <w:pStyle w:val="a7"/>
         <w:numPr>
           <w:ilvl w:val="0"/>
           <w:numId w:val="10"/>
@@ -715,7 +715,7 @@
     </w:p>
     <w:p>
       <w:pPr>
-        <w:pStyle w:val="ListParagraph"/>
+        <w:pStyle w:val="a7"/>
         <w:numPr>
           <w:ilvl w:val="0"/>
           <w:numId w:val="10"/>
@@ -761,7 +761,7 @@
     </w:p>
     <w:p>
       <w:pPr>
-        <w:pStyle w:val="ListParagraph"/>
+        <w:pStyle w:val="a7"/>
         <w:numPr>
           <w:ilvl w:val="0"/>
           <w:numId w:val="10"/>
@@ -1012,7 +1012,7 @@
     </w:p>
     <w:p>
       <w:pPr>
-        <w:pStyle w:val="ListParagraph"/>
+        <w:pStyle w:val="a7"/>
         <w:numPr>
           <w:ilvl w:val="0"/>
           <w:numId w:val="11"/>
@@ -1038,7 +1038,7 @@
     </w:p>
     <w:p>
       <w:pPr>
-        <w:pStyle w:val="ListParagraph"/>
+        <w:pStyle w:val="a7"/>
         <w:numPr>
           <w:ilvl w:val="0"/>
           <w:numId w:val="11"/>
@@ -1064,7 +1064,7 @@
     </w:p>
     <w:p>
       <w:pPr>
-        <w:pStyle w:val="ListParagraph"/>
+        <w:pStyle w:val="a7"/>
         <w:numPr>
           <w:ilvl w:val="0"/>
           <w:numId w:val="11"/>
@@ -1100,7 +1100,7 @@
     </w:p>
     <w:p>
       <w:pPr>
-        <w:pStyle w:val="ListParagraph"/>
+        <w:pStyle w:val="a7"/>
         <w:numPr>
           <w:ilvl w:val="0"/>
           <w:numId w:val="11"/>
@@ -1126,7 +1126,7 @@
     </w:p>
     <w:p>
       <w:pPr>
-        <w:pStyle w:val="ListParagraph"/>
+        <w:pStyle w:val="a7"/>
         <w:numPr>
           <w:ilvl w:val="0"/>
           <w:numId w:val="11"/>
@@ -1152,7 +1152,7 @@
     </w:p>
     <w:p>
       <w:pPr>
-        <w:pStyle w:val="ListParagraph"/>
+        <w:pStyle w:val="a7"/>
         <w:numPr>
           <w:ilvl w:val="0"/>
           <w:numId w:val="1"/>
@@ -1195,7 +1195,7 @@
     </w:p>
     <w:p>
       <w:pPr>
-        <w:pStyle w:val="ListParagraph"/>
+        <w:pStyle w:val="a7"/>
         <w:ind w:left="360"/>
         <w:rPr>
           <w:rFonts w:ascii="TH SarabunPSK" w:hAnsi="TH SarabunPSK" w:cs="TH SarabunPSK"/>
@@ -1260,47 +1260,101 @@
     </w:p>
     <w:p>
       <w:pPr>
-        <w:pStyle w:val="ListParagraph"/>
-        <w:ind w:left="360"/>
+        <w:pStyle w:val="a7"/>
+        <w:ind w:left="360" w:firstLine="349"/>
         <w:rPr>
           <w:rFonts w:ascii="TH SarabunPSK" w:hAnsi="TH SarabunPSK" w:cs="TH SarabunPSK"/>
-          <w:sz w:val="32"/>
-          <w:szCs w:val="32"/>
+          <w:color w:val="0070C0"/>
+          <w:sz w:val="32"/>
+          <w:szCs w:val="32"/>
+          <w:lang w:bidi="th-TH"/>
         </w:rPr>
       </w:pPr>
       <w:r>
         <w:rPr>
           <w:rFonts w:ascii="TH SarabunPSK" w:hAnsi="TH SarabunPSK" w:cs="TH SarabunPSK" w:hint="cs"/>
-          <w:sz w:val="32"/>
-          <w:szCs w:val="32"/>
-        </w:rPr>
-        <w:t>______________________________________________________________________________________________________________________________________________________________</w:t>
-      </w:r>
-      <w:r>
-        <w:rPr>
-          <w:rFonts w:ascii="TH SarabunPSK" w:hAnsi="TH SarabunPSK" w:cs="TH SarabunPSK" w:hint="cs"/>
-          <w:sz w:val="32"/>
-          <w:szCs w:val="32"/>
-        </w:rPr>
-        <w:lastRenderedPageBreak/>
-        <w:t>______________________________________________________________________________________________________________________________________________________________</w:t>
+          <w:color w:val="0070C0"/>
+          <w:sz w:val="32"/>
+          <w:szCs w:val="32"/>
+          <w:cs/>
+          <w:lang w:bidi="th-TH"/>
+        </w:rPr>
+        <w:t>คอมพิวเตอร์</w:t>
       </w:r>
     </w:p>
     <w:p>
       <w:pPr>
-        <w:pStyle w:val="ListParagraph"/>
-        <w:spacing w:before="240" w:line="240" w:lineRule="auto"/>
-        <w:ind w:left="357"/>
+        <w:pStyle w:val="a7"/>
+        <w:ind w:left="360" w:firstLine="349"/>
         <w:rPr>
           <w:rFonts w:ascii="TH SarabunPSK" w:hAnsi="TH SarabunPSK" w:cs="TH SarabunPSK"/>
-          <w:sz w:val="32"/>
-          <w:szCs w:val="32"/>
-        </w:rPr>
-      </w:pPr>
+          <w:color w:val="0070C0"/>
+          <w:sz w:val="32"/>
+          <w:szCs w:val="32"/>
+          <w:lang w:bidi="th-TH"/>
+        </w:rPr>
+      </w:pPr>
+      <w:proofErr w:type="gramStart"/>
+      <w:r>
+        <w:rPr>
+          <w:rFonts w:ascii="TH SarabunPSK" w:hAnsi="TH SarabunPSK" w:cs="TH SarabunPSK"/>
+          <w:color w:val="0070C0"/>
+          <w:sz w:val="32"/>
+          <w:szCs w:val="32"/>
+          <w:lang w:bidi="th-TH"/>
+        </w:rPr>
+        <w:t>CPU :</w:t>
+      </w:r>
+      <w:proofErr w:type="gramEnd"/>
+      <w:r>
+        <w:rPr>
+          <w:rFonts w:ascii="TH SarabunPSK" w:hAnsi="TH SarabunPSK" w:cs="TH SarabunPSK"/>
+          <w:color w:val="0070C0"/>
+          <w:sz w:val="32"/>
+          <w:szCs w:val="32"/>
+          <w:lang w:bidi="th-TH"/>
+        </w:rPr>
+        <w:t xml:space="preserve"> Intel Core i5-11400F</w:t>
+      </w:r>
     </w:p>
     <w:p>
       <w:pPr>
-        <w:pStyle w:val="ListParagraph"/>
+        <w:pStyle w:val="a7"/>
+        <w:ind w:left="360" w:firstLine="349"/>
+        <w:rPr>
+          <w:rFonts w:ascii="TH SarabunPSK" w:hAnsi="TH SarabunPSK" w:cs="TH SarabunPSK"/>
+          <w:color w:val="0070C0"/>
+          <w:sz w:val="32"/>
+          <w:szCs w:val="32"/>
+          <w:lang w:bidi="th-TH"/>
+        </w:rPr>
+      </w:pPr>
+      <w:proofErr w:type="gramStart"/>
+      <w:r>
+        <w:rPr>
+          <w:rFonts w:ascii="TH SarabunPSK" w:hAnsi="TH SarabunPSK" w:cs="TH SarabunPSK"/>
+          <w:color w:val="0070C0"/>
+          <w:sz w:val="32"/>
+          <w:szCs w:val="32"/>
+          <w:lang w:bidi="th-TH"/>
+        </w:rPr>
+        <w:t>RAM :</w:t>
+      </w:r>
+      <w:proofErr w:type="gramEnd"/>
+      <w:r>
+        <w:rPr>
+          <w:rFonts w:ascii="TH SarabunPSK" w:hAnsi="TH SarabunPSK" w:cs="TH SarabunPSK"/>
+          <w:color w:val="0070C0"/>
+          <w:sz w:val="32"/>
+          <w:szCs w:val="32"/>
+          <w:lang w:bidi="th-TH"/>
+        </w:rPr>
+        <w:t xml:space="preserve"> 16 GB</w:t>
+      </w:r>
+    </w:p>
+    <w:p>
+      <w:pPr>
+        <w:pStyle w:val="a7"/>
         <w:spacing w:before="240" w:line="240" w:lineRule="auto"/>
         <w:ind w:left="357"/>
         <w:rPr>
@@ -1367,28 +1421,86 @@
     </w:p>
     <w:p>
       <w:pPr>
-        <w:pStyle w:val="ListParagraph"/>
-        <w:ind w:left="360"/>
-        <w:rPr>
-          <w:rFonts w:ascii="TH SarabunPSK" w:hAnsi="TH SarabunPSK" w:cs="TH SarabunPSK"/>
-          <w:sz w:val="32"/>
-          <w:szCs w:val="32"/>
-          <w:lang w:bidi="th-TH"/>
+        <w:pStyle w:val="a7"/>
+        <w:spacing w:before="240" w:line="240" w:lineRule="auto"/>
+        <w:ind w:left="357" w:firstLine="352"/>
+        <w:rPr>
+          <w:rFonts w:ascii="TH SarabunPSK" w:hAnsi="TH SarabunPSK" w:cs="TH SarabunPSK" w:hint="cs"/>
+          <w:color w:val="0070C0"/>
+          <w:sz w:val="32"/>
+          <w:szCs w:val="32"/>
         </w:rPr>
       </w:pPr>
       <w:r>
         <w:rPr>
           <w:rFonts w:ascii="TH SarabunPSK" w:hAnsi="TH SarabunPSK" w:cs="TH SarabunPSK" w:hint="cs"/>
-          <w:sz w:val="32"/>
-          <w:szCs w:val="32"/>
-          <w:lang w:bidi="th-TH"/>
-        </w:rPr>
-        <w:t>___________________________________________________________________________________________________________________________________________________________________________________________________________________________________________________________________________________________________________________________________________________________________________________________________________</w:t>
+          <w:color w:val="0070C0"/>
+          <w:sz w:val="32"/>
+          <w:szCs w:val="32"/>
+        </w:rPr>
+        <w:t>Windows 11</w:t>
       </w:r>
     </w:p>
     <w:p>
       <w:pPr>
-        <w:pStyle w:val="ListParagraph"/>
+        <w:pStyle w:val="a7"/>
+        <w:spacing w:before="240" w:line="240" w:lineRule="auto"/>
+        <w:ind w:left="357" w:firstLine="352"/>
+        <w:rPr>
+          <w:rFonts w:ascii="TH SarabunPSK" w:hAnsi="TH SarabunPSK" w:cs="TH SarabunPSK" w:hint="cs"/>
+          <w:color w:val="0070C0"/>
+          <w:sz w:val="32"/>
+          <w:szCs w:val="32"/>
+        </w:rPr>
+      </w:pPr>
+      <w:r>
+        <w:rPr>
+          <w:rFonts w:ascii="TH SarabunPSK" w:hAnsi="TH SarabunPSK" w:cs="TH SarabunPSK" w:hint="cs"/>
+          <w:color w:val="0070C0"/>
+          <w:sz w:val="32"/>
+          <w:szCs w:val="32"/>
+        </w:rPr>
+        <w:t>Google Chrome</w:t>
+      </w:r>
+    </w:p>
+    <w:p>
+      <w:pPr>
+        <w:pStyle w:val="a7"/>
+        <w:spacing w:before="240" w:line="240" w:lineRule="auto"/>
+        <w:ind w:left="357" w:firstLine="352"/>
+        <w:rPr>
+          <w:rFonts w:ascii="TH SarabunPSK" w:hAnsi="TH SarabunPSK" w:cs="TH SarabunPSK"/>
+          <w:color w:val="0070C0"/>
+          <w:sz w:val="32"/>
+          <w:szCs w:val="32"/>
+        </w:rPr>
+      </w:pPr>
+      <w:r>
+        <w:rPr>
+          <w:rFonts w:ascii="TH SarabunPSK" w:hAnsi="TH SarabunPSK" w:cs="TH SarabunPSK" w:hint="cs"/>
+          <w:color w:val="0070C0"/>
+          <w:sz w:val="32"/>
+          <w:szCs w:val="32"/>
+        </w:rPr>
+        <w:t>Visual Studio</w:t>
+      </w:r>
+    </w:p>
+    <w:p>
+      <w:pPr>
+        <w:pStyle w:val="a7"/>
+        <w:spacing w:before="240" w:line="240" w:lineRule="auto"/>
+        <w:ind w:left="357" w:firstLine="352"/>
+        <w:rPr>
+          <w:rFonts w:ascii="TH SarabunPSK" w:hAnsi="TH SarabunPSK" w:cs="TH SarabunPSK" w:hint="cs"/>
+          <w:sz w:val="32"/>
+          <w:szCs w:val="32"/>
+          <w:lang w:bidi="th-TH"/>
+        </w:rPr>
+      </w:pPr>
+    </w:p>
+    <w:p>
+      <w:pPr>
+        <w:pStyle w:val="a7"/>
         <w:ind w:left="360"/>
         <w:rPr>
           <w:rFonts w:ascii="TH SarabunPSK" w:hAnsi="TH SarabunPSK" w:cs="TH SarabunPSK"/>
@@ -1404,6 +1516,7 @@
           <w:szCs w:val="32"/>
           <w:lang w:bidi="th-TH"/>
         </w:rPr>
+        <w:lastRenderedPageBreak/>
         <w:t>3</w:t>
       </w:r>
       <w:r>
@@ -1457,10 +1570,11 @@
     </w:p>
     <w:p>
       <w:pPr>
-        <w:pStyle w:val="ListParagraph"/>
-        <w:ind w:left="360"/>
-        <w:rPr>
-          <w:rFonts w:ascii="TH SarabunPSK" w:hAnsi="TH SarabunPSK" w:cs="TH SarabunPSK"/>
+        <w:pStyle w:val="a7"/>
+        <w:ind w:left="360" w:firstLine="349"/>
+        <w:rPr>
+          <w:rFonts w:ascii="TH SarabunPSK" w:hAnsi="TH SarabunPSK" w:cs="TH SarabunPSK" w:hint="cs"/>
+          <w:color w:val="0070C0"/>
           <w:sz w:val="32"/>
           <w:szCs w:val="32"/>
         </w:rPr>
@@ -1468,16 +1582,44 @@
       <w:r>
         <w:rPr>
           <w:rFonts w:ascii="TH SarabunPSK" w:hAnsi="TH SarabunPSK" w:cs="TH SarabunPSK" w:hint="cs"/>
-          <w:sz w:val="32"/>
-          <w:szCs w:val="32"/>
-          <w:lang w:bidi="th-TH"/>
-        </w:rPr>
-        <w:t>_____________________________________________________________________________________________________________________________________________________________________________________________________________________________________________</w:t>
+          <w:color w:val="0070C0"/>
+          <w:sz w:val="32"/>
+          <w:szCs w:val="32"/>
+          <w:cs/>
+        </w:rPr>
+        <w:t xml:space="preserve">นักศึกษารายวิชา </w:t>
+      </w:r>
+      <w:r>
+        <w:rPr>
+          <w:rFonts w:ascii="TH SarabunPSK" w:hAnsi="TH SarabunPSK" w:cs="TH SarabunPSK" w:hint="cs"/>
+          <w:color w:val="0070C0"/>
+          <w:sz w:val="32"/>
+          <w:szCs w:val="32"/>
+        </w:rPr>
+        <w:t>Software</w:t>
+      </w:r>
+      <w:r>
+        <w:rPr>
+          <w:rFonts w:ascii="TH SarabunPSK" w:hAnsi="TH SarabunPSK" w:cs="TH SarabunPSK" w:hint="cs"/>
+          <w:color w:val="0070C0"/>
+          <w:sz w:val="32"/>
+          <w:szCs w:val="32"/>
+        </w:rPr>
+        <w:t xml:space="preserve"> </w:t>
+      </w:r>
+      <w:r>
+        <w:rPr>
+          <w:rFonts w:ascii="TH SarabunPSK" w:hAnsi="TH SarabunPSK" w:cs="TH SarabunPSK" w:hint="cs"/>
+          <w:color w:val="0070C0"/>
+          <w:sz w:val="32"/>
+          <w:szCs w:val="32"/>
+        </w:rPr>
+        <w:t>Engineering</w:t>
       </w:r>
     </w:p>
     <w:p>
       <w:pPr>
-        <w:pStyle w:val="ListParagraph"/>
+        <w:pStyle w:val="a7"/>
         <w:numPr>
           <w:ilvl w:val="0"/>
           <w:numId w:val="1"/>
@@ -1520,7 +1662,7 @@
     </w:p>
     <w:p>
       <w:pPr>
-        <w:pStyle w:val="ListParagraph"/>
+        <w:pStyle w:val="a7"/>
         <w:ind w:left="360"/>
         <w:rPr>
           <w:rFonts w:ascii="TH SarabunPSK" w:hAnsi="TH SarabunPSK" w:cs="TH SarabunPSK"/>
@@ -1589,7 +1731,7 @@
     </w:p>
     <w:p>
       <w:pPr>
-        <w:pStyle w:val="ListParagraph"/>
+        <w:pStyle w:val="a7"/>
         <w:ind w:left="360"/>
         <w:rPr>
           <w:rFonts w:ascii="TH SarabunPSK" w:hAnsi="TH SarabunPSK" w:cs="TH SarabunPSK"/>
@@ -1721,7 +1863,7 @@
     </w:p>
     <w:p>
       <w:pPr>
-        <w:pStyle w:val="ListParagraph"/>
+        <w:pStyle w:val="a7"/>
         <w:ind w:left="360"/>
         <w:rPr>
           <w:rFonts w:ascii="TH SarabunPSK" w:hAnsi="TH SarabunPSK" w:cs="TH SarabunPSK"/>
@@ -1839,7 +1981,7 @@
     </w:p>
     <w:p>
       <w:pPr>
-        <w:pStyle w:val="ListParagraph"/>
+        <w:pStyle w:val="a7"/>
         <w:ind w:left="360"/>
         <w:rPr>
           <w:rFonts w:ascii="TH SarabunPSK" w:hAnsi="TH SarabunPSK" w:cs="TH SarabunPSK"/>
@@ -1908,23 +2050,111 @@
     </w:p>
     <w:p>
       <w:pPr>
-        <w:rPr>
-          <w:rFonts w:ascii="TH SarabunPSK" w:hAnsi="TH SarabunPSK" w:cs="TH SarabunPSK"/>
+        <w:pStyle w:val="a7"/>
+        <w:numPr>
+          <w:ilvl w:val="0"/>
+          <w:numId w:val="19"/>
+        </w:numPr>
+        <w:rPr>
+          <w:rFonts w:ascii="TH SarabunPSK" w:hAnsi="TH SarabunPSK" w:cs="TH SarabunPSK" w:hint="cs"/>
           <w:sz w:val="32"/>
           <w:szCs w:val="32"/>
           <w:lang w:bidi="th-TH"/>
         </w:rPr>
       </w:pPr>
+      <w:r>
+        <w:rPr>
+          <w:rFonts w:ascii="TH SarabunPSK" w:hAnsi="TH SarabunPSK" w:cs="TH SarabunPSK" w:hint="cs"/>
+          <w:sz w:val="32"/>
+          <w:szCs w:val="32"/>
+          <w:cs/>
+          <w:lang w:bidi="th-TH"/>
+        </w:rPr>
+        <w:t xml:space="preserve">   </w:t>
+      </w:r>
+      <w:r>
+        <w:rPr>
+          <w:rFonts w:ascii="TH SarabunPSK" w:hAnsi="TH SarabunPSK" w:cs="TH SarabunPSK" w:hint="cs"/>
+          <w:sz w:val="32"/>
+          <w:szCs w:val="32"/>
+          <w:cs/>
+          <w:lang w:bidi="th-TH"/>
+        </w:rPr>
+        <w:t>ผ่าน (</w:t>
+      </w:r>
+      <w:r>
+        <w:rPr>
+          <w:rFonts w:ascii="TH SarabunPSK" w:hAnsi="TH SarabunPSK" w:cs="TH SarabunPSK" w:hint="cs"/>
+          <w:sz w:val="32"/>
+          <w:szCs w:val="32"/>
+          <w:lang w:bidi="th-TH"/>
+        </w:rPr>
+        <w:t>Pass</w:t>
+      </w:r>
+      <w:r>
+        <w:rPr>
+          <w:rFonts w:ascii="TH SarabunPSK" w:hAnsi="TH SarabunPSK" w:cs="TH SarabunPSK" w:hint="cs"/>
+          <w:sz w:val="32"/>
+          <w:szCs w:val="32"/>
+          <w:cs/>
+          <w:lang w:bidi="th-TH"/>
+        </w:rPr>
+        <w:t>)</w:t>
+      </w:r>
     </w:p>
     <w:p>
       <w:pPr>
         <w:rPr>
-          <w:rFonts w:ascii="TH SarabunPSK" w:hAnsi="TH SarabunPSK" w:cs="TH SarabunPSK" w:hint="cs"/>
+          <w:rFonts w:ascii="TH SarabunPSK" w:hAnsi="TH SarabunPSK" w:cs="TH SarabunPSK"/>
           <w:sz w:val="32"/>
           <w:szCs w:val="32"/>
           <w:lang w:bidi="th-TH"/>
         </w:rPr>
       </w:pPr>
+      <w:r>
+        <w:rPr>
+          <w:rFonts w:ascii="TH SarabunPSK" w:hAnsi="TH SarabunPSK" w:cs="TH SarabunPSK"/>
+          <w:sz w:val="32"/>
+          <w:szCs w:val="32"/>
+          <w:cs/>
+          <w:lang w:bidi="th-TH"/>
+        </w:rPr>
+        <w:drawing>
+          <wp:inline distT="0" distB="0" distL="0" distR="0" wp14:anchorId="6CABB76E" wp14:editId="11E8432B">
+            <wp:extent cx="5943600" cy="2091055"/>
+            <wp:effectExtent l="0" t="0" r="0" b="4445"/>
+            <wp:docPr id="2" name="รูปภาพ 2"/>
+            <wp:cNvGraphicFramePr>
+              <a:graphicFrameLocks xmlns:a="http://schemas.openxmlformats.org/drawingml/2006/main" noChangeAspect="1"/>
+            </wp:cNvGraphicFramePr>
+            <a:graphic xmlns:a="http://schemas.openxmlformats.org/drawingml/2006/main">
+              <a:graphicData uri="http://schemas.openxmlformats.org/drawingml/2006/picture">
+                <pic:pic xmlns:pic="http://schemas.openxmlformats.org/drawingml/2006/picture">
+                  <pic:nvPicPr>
+                    <pic:cNvPr id="1" name=""/>
+                    <pic:cNvPicPr/>
+                  </pic:nvPicPr>
+                  <pic:blipFill>
+                    <a:blip r:embed="rId10"/>
+                    <a:stretch>
+                      <a:fillRect/>
+                    </a:stretch>
+                  </pic:blipFill>
+                  <pic:spPr>
+                    <a:xfrm>
+                      <a:off x="0" y="0"/>
+                      <a:ext cx="5943600" cy="2091055"/>
+                    </a:xfrm>
+                    <a:prstGeom prst="rect">
+                      <a:avLst/>
+                    </a:prstGeom>
+                  </pic:spPr>
+                </pic:pic>
+              </a:graphicData>
+            </a:graphic>
+          </wp:inline>
+        </w:drawing>
+      </w:r>
     </w:p>
     <w:p>
       <w:pPr>
@@ -1942,11 +2172,21 @@
           <w:rFonts w:ascii="TH SarabunPSK" w:hAnsi="TH SarabunPSK" w:cs="TH SarabunPSK"/>
           <w:sz w:val="32"/>
           <w:szCs w:val="32"/>
+          <w:lang w:bidi="th-TH"/>
+        </w:rPr>
+      </w:pPr>
+    </w:p>
+    <w:p>
+      <w:pPr>
+        <w:rPr>
+          <w:rFonts w:ascii="TH SarabunPSK" w:hAnsi="TH SarabunPSK" w:cs="TH SarabunPSK"/>
+          <w:sz w:val="32"/>
+          <w:szCs w:val="32"/>
           <w:cs/>
           <w:lang w:bidi="th-TH"/>
         </w:rPr>
         <w:sectPr>
-          <w:headerReference w:type="default" r:id="rId10"/>
+          <w:headerReference w:type="default" r:id="rId11"/>
           <w:pgSz w:w="12240" w:h="15840"/>
           <w:pgMar w:top="1440" w:right="1440" w:bottom="1440" w:left="1440" w:header="720" w:footer="720" w:gutter="0"/>
           <w:cols w:space="720"/>
@@ -1956,7 +2196,7 @@
     </w:p>
     <w:tbl>
       <w:tblPr>
-        <w:tblStyle w:val="TableGrid"/>
+        <w:tblStyle w:val="a8"/>
         <w:tblW w:w="14130" w:type="dxa"/>
         <w:tblInd w:w="-635" w:type="dxa"/>
         <w:tblLook w:val="04A0" w:firstRow="1" w:lastRow="0" w:firstColumn="1" w:lastColumn="0" w:noHBand="0" w:noVBand="1"/>
@@ -2275,17 +2515,7 @@
                 <w:cs/>
                 <w:lang w:bidi="th-TH"/>
               </w:rPr>
-              <w:t>อบรมเชิงปฏิบั</w:t>
-            </w:r>
-            <w:r>
-              <w:rPr>
-                <w:rFonts w:ascii="TH SarabunPSK" w:hAnsi="TH SarabunPSK" w:cs="TH SarabunPSK" w:hint="cs"/>
-                <w:sz w:val="32"/>
-                <w:szCs w:val="32"/>
-                <w:cs/>
-                <w:lang w:bidi="th-TH"/>
-              </w:rPr>
-              <w:t>ติการ</w:t>
+              <w:t>อบรมเชิงปฏิบัติการ</w:t>
             </w:r>
             <w:r>
               <w:rPr>
@@ -2353,6 +2583,16 @@
                 <w:lang w:bidi="th-TH"/>
               </w:rPr>
             </w:pPr>
+            <w:r>
+              <w:rPr>
+                <w:rFonts w:ascii="TH SarabunPSK" w:hAnsi="TH SarabunPSK" w:cs="TH SarabunPSK" w:hint="cs"/>
+                <w:sz w:val="32"/>
+                <w:szCs w:val="32"/>
+                <w:cs/>
+                <w:lang w:bidi="th-TH"/>
+              </w:rPr>
+              <w:t>กมลวรรณ ดีคง</w:t>
+            </w:r>
           </w:p>
         </w:tc>
       </w:tr>
@@ -2717,6 +2957,34 @@
                 <w:lang w:bidi="th-TH"/>
               </w:rPr>
             </w:pPr>
+            <w:r>
+              <w:rPr>
+                <w:rFonts w:ascii="TH SarabunPSK" w:hAnsi="TH SarabunPSK" w:cs="TH SarabunPSK"/>
+                <w:sz w:val="32"/>
+                <w:szCs w:val="32"/>
+                <w:lang w:bidi="th-TH"/>
+              </w:rPr>
+              <w:t xml:space="preserve">26 </w:t>
+            </w:r>
+            <w:r>
+              <w:rPr>
+                <w:rFonts w:ascii="TH SarabunPSK" w:hAnsi="TH SarabunPSK" w:cs="TH SarabunPSK" w:hint="cs"/>
+                <w:sz w:val="32"/>
+                <w:szCs w:val="32"/>
+                <w:cs/>
+                <w:lang w:bidi="th-TH"/>
+              </w:rPr>
+              <w:t xml:space="preserve">ธันวาคม </w:t>
+            </w:r>
+            <w:r>
+              <w:rPr>
+                <w:rFonts w:ascii="TH SarabunPSK" w:hAnsi="TH SarabunPSK" w:cs="TH SarabunPSK"/>
+                <w:sz w:val="32"/>
+                <w:szCs w:val="32"/>
+                <w:lang w:bidi="th-TH"/>
+              </w:rPr>
+              <w:t>2568</w:t>
+            </w:r>
           </w:p>
         </w:tc>
       </w:tr>
@@ -3815,6 +4083,44 @@
                 <w:lang w:bidi="th-TH"/>
               </w:rPr>
             </w:pPr>
+            <w:r>
+              <w:rPr>
+                <w:rFonts w:ascii="TH SarabunPSK" w:hAnsi="TH SarabunPSK" w:cs="TH SarabunPSK" w:hint="cs"/>
+                <w:sz w:val="32"/>
+                <w:szCs w:val="32"/>
+                <w:cs/>
+                <w:lang w:bidi="th-TH"/>
+              </w:rPr>
+              <w:t xml:space="preserve">แสดงหน้า </w:t>
+            </w:r>
+            <w:r>
+              <w:rPr>
+                <w:rFonts w:ascii="TH SarabunPSK" w:hAnsi="TH SarabunPSK" w:cs="TH SarabunPSK"/>
+                <w:sz w:val="32"/>
+                <w:szCs w:val="32"/>
+                <w:lang w:bidi="th-TH"/>
+              </w:rPr>
+              <w:t>Workshop</w:t>
+            </w:r>
+            <w:r>
+              <w:rPr>
+                <w:rFonts w:ascii="TH SarabunPSK" w:hAnsi="TH SarabunPSK" w:cs="TH SarabunPSK" w:hint="cs"/>
+                <w:sz w:val="32"/>
+                <w:szCs w:val="32"/>
+                <w:cs/>
+                <w:lang w:bidi="th-TH"/>
+              </w:rPr>
+              <w:t xml:space="preserve"> </w:t>
+            </w:r>
+            <w:r>
+              <w:rPr>
+                <w:rFonts w:ascii="TH SarabunPSK" w:hAnsi="TH SarabunPSK" w:cs="TH SarabunPSK" w:hint="cs"/>
+                <w:sz w:val="32"/>
+                <w:szCs w:val="32"/>
+                <w:lang w:bidi="th-TH"/>
+              </w:rPr>
+              <w:t>Registration</w:t>
+            </w:r>
           </w:p>
         </w:tc>
         <w:tc>
@@ -3823,13 +4129,25 @@
           </w:tcPr>
           <w:p>
             <w:pPr>
-              <w:rPr>
-                <w:rFonts w:ascii="TH SarabunPSK" w:hAnsi="TH SarabunPSK" w:cs="TH SarabunPSK"/>
-                <w:sz w:val="32"/>
-                <w:szCs w:val="32"/>
-                <w:lang w:bidi="th-TH"/>
-              </w:rPr>
-            </w:pPr>
+              <w:jc w:val="center"/>
+              <w:rPr>
+                <w:rFonts w:ascii="TH SarabunPSK" w:hAnsi="TH SarabunPSK" w:cs="TH SarabunPSK"/>
+                <w:sz w:val="32"/>
+                <w:szCs w:val="32"/>
+                <w:lang w:bidi="th-TH"/>
+              </w:rPr>
+            </w:pPr>
+            <w:r>
+              <w:rPr>
+                <w:rFonts w:ascii="TH SarabunPSK" w:hAnsi="TH SarabunPSK" w:cs="TH SarabunPSK" w:hint="cs"/>
+                <w:b/>
+                <w:bCs/>
+                <w:sz w:val="32"/>
+                <w:szCs w:val="32"/>
+                <w:lang w:bidi="th-TH"/>
+              </w:rPr>
+              <w:t>Pass</w:t>
+            </w:r>
           </w:p>
         </w:tc>
         <w:tc>
@@ -3957,7 +4275,7 @@
           </w:p>
           <w:p>
             <w:pPr>
-              <w:pStyle w:val="ListParagraph"/>
+              <w:pStyle w:val="a7"/>
               <w:numPr>
                 <w:ilvl w:val="0"/>
                 <w:numId w:val="3"/>
@@ -4052,7 +4370,7 @@
           </w:p>
           <w:p>
             <w:pPr>
-              <w:pStyle w:val="ListParagraph"/>
+              <w:pStyle w:val="a7"/>
               <w:numPr>
                 <w:ilvl w:val="0"/>
                 <w:numId w:val="3"/>
@@ -4118,7 +4436,7 @@
           </w:p>
           <w:p>
             <w:pPr>
-              <w:pStyle w:val="ListParagraph"/>
+              <w:pStyle w:val="a7"/>
               <w:numPr>
                 <w:ilvl w:val="0"/>
                 <w:numId w:val="3"/>
@@ -4182,7 +4500,7 @@
           </w:p>
           <w:p>
             <w:pPr>
-              <w:pStyle w:val="ListParagraph"/>
+              <w:pStyle w:val="a7"/>
               <w:numPr>
                 <w:ilvl w:val="0"/>
                 <w:numId w:val="3"/>
@@ -4304,7 +4622,7 @@
           </w:p>
           <w:p>
             <w:pPr>
-              <w:pStyle w:val="ListParagraph"/>
+              <w:pStyle w:val="a7"/>
               <w:numPr>
                 <w:ilvl w:val="0"/>
                 <w:numId w:val="3"/>
@@ -4443,7 +4761,7 @@
           </w:p>
           <w:p>
             <w:pPr>
-              <w:pStyle w:val="ListParagraph"/>
+              <w:pStyle w:val="a7"/>
               <w:numPr>
                 <w:ilvl w:val="0"/>
                 <w:numId w:val="3"/>
@@ -4728,6 +5046,54 @@
                 <w:lang w:bidi="th-TH"/>
               </w:rPr>
             </w:pPr>
+            <w:r>
+              <w:rPr>
+                <w:rFonts w:ascii="TH SarabunPSK" w:hAnsi="TH SarabunPSK" w:cs="TH SarabunPSK" w:hint="cs"/>
+                <w:sz w:val="32"/>
+                <w:szCs w:val="32"/>
+                <w:cs/>
+                <w:lang w:bidi="th-TH"/>
+              </w:rPr>
+              <w:t>แสดงข้อความ “</w:t>
+            </w:r>
+            <w:r>
+              <w:rPr>
+                <w:rFonts w:ascii="TH SarabunPSK" w:hAnsi="TH SarabunPSK" w:cs="TH SarabunPSK"/>
+                <w:sz w:val="32"/>
+                <w:szCs w:val="32"/>
+                <w:lang w:bidi="th-TH"/>
+              </w:rPr>
+              <w:t>Thank you for registering with us.</w:t>
+            </w:r>
+            <w:r>
+              <w:rPr>
+                <w:rFonts w:ascii="TH SarabunPSK" w:hAnsi="TH SarabunPSK" w:cs="TH SarabunPSK" w:hint="cs"/>
+                <w:sz w:val="32"/>
+                <w:szCs w:val="32"/>
+                <w:cs/>
+                <w:lang w:bidi="th-TH"/>
+              </w:rPr>
+              <w:t>” และ “</w:t>
+            </w:r>
+            <w:r>
+              <w:rPr>
+                <w:rFonts w:ascii="TH SarabunPSK" w:hAnsi="TH SarabunPSK" w:cs="TH SarabunPSK"/>
+                <w:sz w:val="32"/>
+                <w:szCs w:val="32"/>
+                <w:lang w:bidi="th-TH"/>
+              </w:rPr>
+              <w:t>We will send a confirmation to your email soon.</w:t>
+            </w:r>
+            <w:r>
+              <w:rPr>
+                <w:rFonts w:ascii="TH SarabunPSK" w:hAnsi="TH SarabunPSK" w:cs="TH SarabunPSK" w:hint="cs"/>
+                <w:sz w:val="32"/>
+                <w:szCs w:val="32"/>
+                <w:cs/>
+                <w:lang w:bidi="th-TH"/>
+              </w:rPr>
+              <w:t>”</w:t>
+            </w:r>
           </w:p>
         </w:tc>
         <w:tc>
@@ -4736,13 +5102,25 @@
           </w:tcPr>
           <w:p>
             <w:pPr>
-              <w:rPr>
-                <w:rFonts w:ascii="TH SarabunPSK" w:hAnsi="TH SarabunPSK" w:cs="TH SarabunPSK"/>
-                <w:sz w:val="32"/>
-                <w:szCs w:val="32"/>
-                <w:lang w:bidi="th-TH"/>
-              </w:rPr>
-            </w:pPr>
+              <w:jc w:val="center"/>
+              <w:rPr>
+                <w:rFonts w:ascii="TH SarabunPSK" w:hAnsi="TH SarabunPSK" w:cs="TH SarabunPSK"/>
+                <w:sz w:val="32"/>
+                <w:szCs w:val="32"/>
+                <w:lang w:bidi="th-TH"/>
+              </w:rPr>
+            </w:pPr>
+            <w:r>
+              <w:rPr>
+                <w:rFonts w:ascii="TH SarabunPSK" w:hAnsi="TH SarabunPSK" w:cs="TH SarabunPSK" w:hint="cs"/>
+                <w:b/>
+                <w:bCs/>
+                <w:sz w:val="32"/>
+                <w:szCs w:val="32"/>
+                <w:lang w:bidi="th-TH"/>
+              </w:rPr>
+              <w:t>Pass</w:t>
+            </w:r>
           </w:p>
         </w:tc>
         <w:tc>
@@ -4787,7 +5165,6 @@
                 <w:szCs w:val="32"/>
                 <w:lang w:bidi="th-TH"/>
               </w:rPr>
-              <w:lastRenderedPageBreak/>
               <w:t>No</w:t>
             </w:r>
             <w:r>
@@ -5298,6 +5675,43 @@
                 <w:lang w:bidi="th-TH"/>
               </w:rPr>
             </w:pPr>
+            <w:r>
+              <w:rPr>
+                <w:rFonts w:ascii="TH SarabunPSK" w:hAnsi="TH SarabunPSK" w:cs="TH SarabunPSK" w:hint="cs"/>
+                <w:sz w:val="32"/>
+                <w:szCs w:val="32"/>
+                <w:cs/>
+                <w:lang w:bidi="th-TH"/>
+              </w:rPr>
+              <w:t>แสดงหน้า</w:t>
+            </w:r>
+            <w:r>
+              <w:rPr>
+                <w:rFonts w:ascii="TH SarabunPSK" w:hAnsi="TH SarabunPSK" w:cs="TH SarabunPSK" w:hint="cs"/>
+                <w:sz w:val="32"/>
+                <w:szCs w:val="32"/>
+                <w:lang w:bidi="th-TH"/>
+              </w:rPr>
+              <w:t xml:space="preserve"> </w:t>
+            </w:r>
+            <w:r>
+              <w:rPr>
+                <w:rFonts w:ascii="TH SarabunPSK" w:hAnsi="TH SarabunPSK" w:cs="TH SarabunPSK"/>
+                <w:sz w:val="32"/>
+                <w:szCs w:val="32"/>
+                <w:lang w:bidi="th-TH"/>
+              </w:rPr>
+              <w:t>Workshop</w:t>
+            </w:r>
+            <w:r>
+              <w:rPr>
+                <w:rFonts w:ascii="TH SarabunPSK" w:hAnsi="TH SarabunPSK" w:cs="TH SarabunPSK" w:hint="cs"/>
+                <w:sz w:val="32"/>
+                <w:szCs w:val="32"/>
+                <w:lang w:bidi="th-TH"/>
+              </w:rPr>
+              <w:t xml:space="preserve"> Registration</w:t>
+            </w:r>
           </w:p>
         </w:tc>
         <w:tc>
@@ -5306,13 +5720,25 @@
           </w:tcPr>
           <w:p>
             <w:pPr>
-              <w:rPr>
-                <w:rFonts w:ascii="TH SarabunPSK" w:hAnsi="TH SarabunPSK" w:cs="TH SarabunPSK"/>
-                <w:sz w:val="32"/>
-                <w:szCs w:val="32"/>
-                <w:lang w:bidi="th-TH"/>
-              </w:rPr>
-            </w:pPr>
+              <w:jc w:val="center"/>
+              <w:rPr>
+                <w:rFonts w:ascii="TH SarabunPSK" w:hAnsi="TH SarabunPSK" w:cs="TH SarabunPSK"/>
+                <w:sz w:val="32"/>
+                <w:szCs w:val="32"/>
+                <w:lang w:bidi="th-TH"/>
+              </w:rPr>
+            </w:pPr>
+            <w:r>
+              <w:rPr>
+                <w:rFonts w:ascii="TH SarabunPSK" w:hAnsi="TH SarabunPSK" w:cs="TH SarabunPSK" w:hint="cs"/>
+                <w:b/>
+                <w:bCs/>
+                <w:sz w:val="32"/>
+                <w:szCs w:val="32"/>
+                <w:lang w:bidi="th-TH"/>
+              </w:rPr>
+              <w:t>Pass</w:t>
+            </w:r>
           </w:p>
         </w:tc>
         <w:tc>
@@ -5353,6 +5779,7 @@
                 <w:szCs w:val="32"/>
                 <w:lang w:bidi="th-TH"/>
               </w:rPr>
+              <w:lastRenderedPageBreak/>
               <w:t>2</w:t>
             </w:r>
           </w:p>
@@ -5440,7 +5867,7 @@
           </w:p>
           <w:p>
             <w:pPr>
-              <w:pStyle w:val="ListParagraph"/>
+              <w:pStyle w:val="a7"/>
               <w:numPr>
                 <w:ilvl w:val="0"/>
                 <w:numId w:val="12"/>
@@ -5515,7 +5942,7 @@
           </w:p>
           <w:p>
             <w:pPr>
-              <w:pStyle w:val="ListParagraph"/>
+              <w:pStyle w:val="a7"/>
               <w:numPr>
                 <w:ilvl w:val="0"/>
                 <w:numId w:val="12"/>
@@ -5581,7 +6008,7 @@
           </w:p>
           <w:p>
             <w:pPr>
-              <w:pStyle w:val="ListParagraph"/>
+              <w:pStyle w:val="a7"/>
               <w:numPr>
                 <w:ilvl w:val="0"/>
                 <w:numId w:val="12"/>
@@ -5684,7 +6111,7 @@
           </w:p>
           <w:p>
             <w:pPr>
-              <w:pStyle w:val="ListParagraph"/>
+              <w:pStyle w:val="a7"/>
               <w:numPr>
                 <w:ilvl w:val="0"/>
                 <w:numId w:val="12"/>
@@ -5823,7 +6250,7 @@
           </w:p>
           <w:p>
             <w:pPr>
-              <w:pStyle w:val="ListParagraph"/>
+              <w:pStyle w:val="a7"/>
               <w:numPr>
                 <w:ilvl w:val="0"/>
                 <w:numId w:val="12"/>
@@ -6020,6 +6447,54 @@
                 <w:lang w:bidi="th-TH"/>
               </w:rPr>
             </w:pPr>
+            <w:r>
+              <w:rPr>
+                <w:rFonts w:ascii="TH SarabunPSK" w:hAnsi="TH SarabunPSK" w:cs="TH SarabunPSK" w:hint="cs"/>
+                <w:sz w:val="32"/>
+                <w:szCs w:val="32"/>
+                <w:cs/>
+                <w:lang w:bidi="th-TH"/>
+              </w:rPr>
+              <w:t>แสดงข้อความ “</w:t>
+            </w:r>
+            <w:r>
+              <w:rPr>
+                <w:rFonts w:ascii="TH SarabunPSK" w:hAnsi="TH SarabunPSK" w:cs="TH SarabunPSK"/>
+                <w:sz w:val="32"/>
+                <w:szCs w:val="32"/>
+                <w:lang w:bidi="th-TH"/>
+              </w:rPr>
+              <w:t>Thank you for registering with us.</w:t>
+            </w:r>
+            <w:r>
+              <w:rPr>
+                <w:rFonts w:ascii="TH SarabunPSK" w:hAnsi="TH SarabunPSK" w:cs="TH SarabunPSK" w:hint="cs"/>
+                <w:sz w:val="32"/>
+                <w:szCs w:val="32"/>
+                <w:cs/>
+                <w:lang w:bidi="th-TH"/>
+              </w:rPr>
+              <w:t>” และ “</w:t>
+            </w:r>
+            <w:r>
+              <w:rPr>
+                <w:rFonts w:ascii="TH SarabunPSK" w:hAnsi="TH SarabunPSK" w:cs="TH SarabunPSK"/>
+                <w:sz w:val="32"/>
+                <w:szCs w:val="32"/>
+                <w:lang w:bidi="th-TH"/>
+              </w:rPr>
+              <w:t>We will send a confirmation to your email soon.</w:t>
+            </w:r>
+            <w:r>
+              <w:rPr>
+                <w:rFonts w:ascii="TH SarabunPSK" w:hAnsi="TH SarabunPSK" w:cs="TH SarabunPSK" w:hint="cs"/>
+                <w:sz w:val="32"/>
+                <w:szCs w:val="32"/>
+                <w:cs/>
+                <w:lang w:bidi="th-TH"/>
+              </w:rPr>
+              <w:t>”</w:t>
+            </w:r>
           </w:p>
         </w:tc>
         <w:tc>
@@ -6028,13 +6503,25 @@
           </w:tcPr>
           <w:p>
             <w:pPr>
-              <w:rPr>
-                <w:rFonts w:ascii="TH SarabunPSK" w:hAnsi="TH SarabunPSK" w:cs="TH SarabunPSK"/>
-                <w:sz w:val="32"/>
-                <w:szCs w:val="32"/>
-                <w:lang w:bidi="th-TH"/>
-              </w:rPr>
-            </w:pPr>
+              <w:jc w:val="center"/>
+              <w:rPr>
+                <w:rFonts w:ascii="TH SarabunPSK" w:hAnsi="TH SarabunPSK" w:cs="TH SarabunPSK"/>
+                <w:sz w:val="32"/>
+                <w:szCs w:val="32"/>
+                <w:lang w:bidi="th-TH"/>
+              </w:rPr>
+            </w:pPr>
+            <w:r>
+              <w:rPr>
+                <w:rFonts w:ascii="TH SarabunPSK" w:hAnsi="TH SarabunPSK" w:cs="TH SarabunPSK" w:hint="cs"/>
+                <w:b/>
+                <w:bCs/>
+                <w:sz w:val="32"/>
+                <w:szCs w:val="32"/>
+                <w:lang w:bidi="th-TH"/>
+              </w:rPr>
+              <w:t>Pass</w:t>
+            </w:r>
           </w:p>
         </w:tc>
         <w:tc>
@@ -6126,7 +6613,7 @@
     </w:p>
     <w:tbl>
       <w:tblPr>
-        <w:tblStyle w:val="TableGrid"/>
+        <w:tblStyle w:val="a8"/>
         <w:tblW w:w="14130" w:type="dxa"/>
         <w:tblInd w:w="-635" w:type="dxa"/>
         <w:tblLook w:val="04A0" w:firstRow="1" w:lastRow="0" w:firstColumn="1" w:lastColumn="0" w:noHBand="0" w:noVBand="1"/>
@@ -6167,7 +6654,6 @@
                 <w:szCs w:val="32"/>
                 <w:lang w:bidi="th-TH"/>
               </w:rPr>
-              <w:lastRenderedPageBreak/>
               <w:t>Test Scenario ID</w:t>
             </w:r>
             <w:r>
@@ -6525,6 +7011,16 @@
                 <w:lang w:bidi="th-TH"/>
               </w:rPr>
             </w:pPr>
+            <w:r>
+              <w:rPr>
+                <w:rFonts w:ascii="TH SarabunPSK" w:hAnsi="TH SarabunPSK" w:cs="TH SarabunPSK" w:hint="cs"/>
+                <w:sz w:val="32"/>
+                <w:szCs w:val="32"/>
+                <w:cs/>
+                <w:lang w:bidi="th-TH"/>
+              </w:rPr>
+              <w:t>กมลวรรณ ดีคง</w:t>
+            </w:r>
           </w:p>
         </w:tc>
       </w:tr>
@@ -6889,6 +7385,34 @@
                 <w:lang w:bidi="th-TH"/>
               </w:rPr>
             </w:pPr>
+            <w:r>
+              <w:rPr>
+                <w:rFonts w:ascii="TH SarabunPSK" w:hAnsi="TH SarabunPSK" w:cs="TH SarabunPSK"/>
+                <w:sz w:val="32"/>
+                <w:szCs w:val="32"/>
+                <w:lang w:bidi="th-TH"/>
+              </w:rPr>
+              <w:t xml:space="preserve">26 </w:t>
+            </w:r>
+            <w:r>
+              <w:rPr>
+                <w:rFonts w:ascii="TH SarabunPSK" w:hAnsi="TH SarabunPSK" w:cs="TH SarabunPSK" w:hint="cs"/>
+                <w:sz w:val="32"/>
+                <w:szCs w:val="32"/>
+                <w:cs/>
+                <w:lang w:bidi="th-TH"/>
+              </w:rPr>
+              <w:t xml:space="preserve">ธันวาคม </w:t>
+            </w:r>
+            <w:r>
+              <w:rPr>
+                <w:rFonts w:ascii="TH SarabunPSK" w:hAnsi="TH SarabunPSK" w:cs="TH SarabunPSK"/>
+                <w:sz w:val="32"/>
+                <w:szCs w:val="32"/>
+                <w:lang w:bidi="th-TH"/>
+              </w:rPr>
+              <w:t>2568</w:t>
+            </w:r>
           </w:p>
         </w:tc>
       </w:tr>
@@ -7408,6 +7932,7 @@
                 <w:szCs w:val="32"/>
                 <w:lang w:bidi="th-TH"/>
               </w:rPr>
+              <w:lastRenderedPageBreak/>
               <w:t>1</w:t>
             </w:r>
           </w:p>
@@ -7685,6 +8210,53 @@
                 <w:lang w:bidi="th-TH"/>
               </w:rPr>
             </w:pPr>
+            <w:r>
+              <w:rPr>
+                <w:rFonts w:ascii="TH SarabunPSK" w:hAnsi="TH SarabunPSK" w:cs="TH SarabunPSK" w:hint="cs"/>
+                <w:sz w:val="32"/>
+                <w:szCs w:val="32"/>
+                <w:cs/>
+                <w:lang w:bidi="th-TH"/>
+              </w:rPr>
+              <w:t>แสดงหน้า</w:t>
+            </w:r>
+            <w:r>
+              <w:rPr>
+                <w:rFonts w:ascii="TH SarabunPSK" w:hAnsi="TH SarabunPSK" w:cs="TH SarabunPSK" w:hint="cs"/>
+                <w:sz w:val="32"/>
+                <w:szCs w:val="32"/>
+                <w:lang w:bidi="th-TH"/>
+              </w:rPr>
+              <w:t xml:space="preserve"> </w:t>
+            </w:r>
+          </w:p>
+          <w:p>
+            <w:pPr>
+              <w:rPr>
+                <w:rFonts w:ascii="TH SarabunPSK" w:hAnsi="TH SarabunPSK" w:cs="TH SarabunPSK"/>
+                <w:sz w:val="32"/>
+                <w:szCs w:val="32"/>
+                <w:lang w:bidi="th-TH"/>
+              </w:rPr>
+            </w:pPr>
+            <w:r>
+              <w:rPr>
+                <w:rFonts w:ascii="TH SarabunPSK" w:hAnsi="TH SarabunPSK" w:cs="TH SarabunPSK"/>
+                <w:sz w:val="32"/>
+                <w:szCs w:val="32"/>
+                <w:lang w:bidi="th-TH"/>
+              </w:rPr>
+              <w:t>Workshop</w:t>
+            </w:r>
+            <w:r>
+              <w:rPr>
+                <w:rFonts w:ascii="TH SarabunPSK" w:hAnsi="TH SarabunPSK" w:cs="TH SarabunPSK" w:hint="cs"/>
+                <w:sz w:val="32"/>
+                <w:szCs w:val="32"/>
+                <w:lang w:bidi="th-TH"/>
+              </w:rPr>
+              <w:t xml:space="preserve"> Registration</w:t>
+            </w:r>
           </w:p>
         </w:tc>
         <w:tc>
@@ -7693,13 +8265,25 @@
           </w:tcPr>
           <w:p>
             <w:pPr>
-              <w:rPr>
-                <w:rFonts w:ascii="TH SarabunPSK" w:hAnsi="TH SarabunPSK" w:cs="TH SarabunPSK"/>
-                <w:sz w:val="32"/>
-                <w:szCs w:val="32"/>
-                <w:lang w:bidi="th-TH"/>
-              </w:rPr>
-            </w:pPr>
+              <w:jc w:val="center"/>
+              <w:rPr>
+                <w:rFonts w:ascii="TH SarabunPSK" w:hAnsi="TH SarabunPSK" w:cs="TH SarabunPSK"/>
+                <w:sz w:val="32"/>
+                <w:szCs w:val="32"/>
+                <w:lang w:bidi="th-TH"/>
+              </w:rPr>
+            </w:pPr>
+            <w:r>
+              <w:rPr>
+                <w:rFonts w:ascii="TH SarabunPSK" w:hAnsi="TH SarabunPSK" w:cs="TH SarabunPSK" w:hint="cs"/>
+                <w:b/>
+                <w:bCs/>
+                <w:sz w:val="32"/>
+                <w:szCs w:val="32"/>
+                <w:lang w:bidi="th-TH"/>
+              </w:rPr>
+              <w:t>Pass</w:t>
+            </w:r>
           </w:p>
         </w:tc>
         <w:tc>
@@ -7837,7 +8421,7 @@
           </w:p>
           <w:p>
             <w:pPr>
-              <w:pStyle w:val="ListParagraph"/>
+              <w:pStyle w:val="a7"/>
               <w:numPr>
                 <w:ilvl w:val="0"/>
                 <w:numId w:val="13"/>
@@ -7912,7 +8496,7 @@
           </w:p>
           <w:p>
             <w:pPr>
-              <w:pStyle w:val="ListParagraph"/>
+              <w:pStyle w:val="a7"/>
               <w:numPr>
                 <w:ilvl w:val="0"/>
                 <w:numId w:val="13"/>
@@ -7976,7 +8560,7 @@
           </w:p>
           <w:p>
             <w:pPr>
-              <w:pStyle w:val="ListParagraph"/>
+              <w:pStyle w:val="a7"/>
               <w:numPr>
                 <w:ilvl w:val="0"/>
                 <w:numId w:val="13"/>
@@ -8079,7 +8663,7 @@
           </w:p>
           <w:p>
             <w:pPr>
-              <w:pStyle w:val="ListParagraph"/>
+              <w:pStyle w:val="a7"/>
               <w:numPr>
                 <w:ilvl w:val="0"/>
                 <w:numId w:val="13"/>
@@ -8218,7 +8802,7 @@
           </w:p>
           <w:p>
             <w:pPr>
-              <w:pStyle w:val="ListParagraph"/>
+              <w:pStyle w:val="a7"/>
               <w:numPr>
                 <w:ilvl w:val="0"/>
                 <w:numId w:val="13"/>
@@ -8263,7 +8847,7 @@
           </w:p>
           <w:p>
             <w:pPr>
-              <w:pStyle w:val="ListParagraph"/>
+              <w:pStyle w:val="a7"/>
               <w:ind w:left="251"/>
               <w:rPr>
                 <w:rFonts w:ascii="TH SarabunPSK" w:hAnsi="TH SarabunPSK" w:cs="TH SarabunPSK"/>
@@ -8370,6 +8954,63 @@
                 <w:lang w:bidi="th-TH"/>
               </w:rPr>
             </w:pPr>
+            <w:r>
+              <w:rPr>
+                <w:rFonts w:ascii="TH SarabunPSK" w:hAnsi="TH SarabunPSK" w:cs="TH SarabunPSK" w:hint="cs"/>
+                <w:sz w:val="32"/>
+                <w:szCs w:val="32"/>
+                <w:cs/>
+                <w:lang w:bidi="th-TH"/>
+              </w:rPr>
+              <w:t xml:space="preserve">อยู่ที่หน้า </w:t>
+            </w:r>
+            <w:r>
+              <w:rPr>
+                <w:rFonts w:ascii="TH SarabunPSK" w:hAnsi="TH SarabunPSK" w:cs="TH SarabunPSK"/>
+                <w:sz w:val="32"/>
+                <w:szCs w:val="32"/>
+                <w:lang w:bidi="th-TH"/>
+              </w:rPr>
+              <w:t>Workshop</w:t>
+            </w:r>
+            <w:r>
+              <w:rPr>
+                <w:rFonts w:ascii="TH SarabunPSK" w:hAnsi="TH SarabunPSK" w:cs="TH SarabunPSK" w:hint="cs"/>
+                <w:sz w:val="32"/>
+                <w:szCs w:val="32"/>
+                <w:lang w:bidi="th-TH"/>
+              </w:rPr>
+              <w:t xml:space="preserve"> Registration </w:t>
+            </w:r>
+            <w:r>
+              <w:rPr>
+                <w:rFonts w:ascii="TH SarabunPSK" w:hAnsi="TH SarabunPSK" w:cs="TH SarabunPSK" w:hint="cs"/>
+                <w:sz w:val="32"/>
+                <w:szCs w:val="32"/>
+                <w:cs/>
+                <w:lang w:bidi="th-TH"/>
+              </w:rPr>
+              <w:t>เช่นเดิม และมีการแสดงข้อความ “</w:t>
+            </w:r>
+            <w:r>
+              <w:rPr>
+                <w:rFonts w:ascii="TH SarabunPSK" w:hAnsi="TH SarabunPSK" w:cs="TH SarabunPSK" w:hint="cs"/>
+                <w:sz w:val="32"/>
+                <w:szCs w:val="32"/>
+                <w:lang w:bidi="th-TH"/>
+              </w:rPr>
+              <w:t>Please enter your first name</w:t>
+            </w:r>
+            <w:r>
+              <w:rPr>
+                <w:rFonts w:ascii="TH SarabunPSK" w:hAnsi="TH SarabunPSK" w:cs="TH SarabunPSK" w:hint="cs"/>
+                <w:sz w:val="32"/>
+                <w:szCs w:val="32"/>
+                <w:cs/>
+                <w:lang w:bidi="th-TH"/>
+              </w:rPr>
+              <w:t>!!”</w:t>
+            </w:r>
           </w:p>
         </w:tc>
         <w:tc>
@@ -8378,13 +9019,25 @@
           </w:tcPr>
           <w:p>
             <w:pPr>
-              <w:rPr>
-                <w:rFonts w:ascii="TH SarabunPSK" w:hAnsi="TH SarabunPSK" w:cs="TH SarabunPSK"/>
-                <w:sz w:val="32"/>
-                <w:szCs w:val="32"/>
-                <w:lang w:bidi="th-TH"/>
-              </w:rPr>
-            </w:pPr>
+              <w:jc w:val="center"/>
+              <w:rPr>
+                <w:rFonts w:ascii="TH SarabunPSK" w:hAnsi="TH SarabunPSK" w:cs="TH SarabunPSK"/>
+                <w:sz w:val="32"/>
+                <w:szCs w:val="32"/>
+                <w:lang w:bidi="th-TH"/>
+              </w:rPr>
+            </w:pPr>
+            <w:r>
+              <w:rPr>
+                <w:rFonts w:ascii="TH SarabunPSK" w:hAnsi="TH SarabunPSK" w:cs="TH SarabunPSK" w:hint="cs"/>
+                <w:b/>
+                <w:bCs/>
+                <w:sz w:val="32"/>
+                <w:szCs w:val="32"/>
+                <w:lang w:bidi="th-TH"/>
+              </w:rPr>
+              <w:t>Pass</w:t>
+            </w:r>
           </w:p>
         </w:tc>
         <w:tc>
@@ -8394,7 +9047,7 @@
           <w:p>
             <w:pPr>
               <w:rPr>
-                <w:rFonts w:ascii="TH SarabunPSK" w:hAnsi="TH SarabunPSK" w:cs="TH SarabunPSK"/>
+                <w:rFonts w:ascii="TH SarabunPSK" w:hAnsi="TH SarabunPSK" w:cs="TH SarabunPSK" w:hint="cs"/>
                 <w:sz w:val="32"/>
                 <w:szCs w:val="32"/>
                 <w:lang w:bidi="th-TH"/>
@@ -8429,7 +9082,6 @@
                 <w:szCs w:val="32"/>
                 <w:lang w:bidi="th-TH"/>
               </w:rPr>
-              <w:lastRenderedPageBreak/>
               <w:t>No</w:t>
             </w:r>
             <w:r>
@@ -8922,6 +9574,34 @@
                 <w:lang w:bidi="th-TH"/>
               </w:rPr>
             </w:pPr>
+            <w:r>
+              <w:rPr>
+                <w:rFonts w:ascii="TH SarabunPSK" w:hAnsi="TH SarabunPSK" w:cs="TH SarabunPSK" w:hint="cs"/>
+                <w:sz w:val="32"/>
+                <w:szCs w:val="32"/>
+                <w:cs/>
+                <w:lang w:bidi="th-TH"/>
+              </w:rPr>
+              <w:t xml:space="preserve">แสดงหน้า </w:t>
+            </w:r>
+            <w:r>
+              <w:rPr>
+                <w:rFonts w:ascii="TH SarabunPSK" w:hAnsi="TH SarabunPSK" w:cs="TH SarabunPSK"/>
+                <w:sz w:val="32"/>
+                <w:szCs w:val="32"/>
+                <w:lang w:bidi="th-TH"/>
+              </w:rPr>
+              <w:t>Workshop</w:t>
+            </w:r>
+            <w:r>
+              <w:rPr>
+                <w:rFonts w:ascii="TH SarabunPSK" w:hAnsi="TH SarabunPSK" w:cs="TH SarabunPSK" w:hint="cs"/>
+                <w:sz w:val="32"/>
+                <w:szCs w:val="32"/>
+                <w:lang w:bidi="th-TH"/>
+              </w:rPr>
+              <w:t xml:space="preserve"> Registration</w:t>
+            </w:r>
           </w:p>
         </w:tc>
         <w:tc>
@@ -8930,13 +9610,25 @@
           </w:tcPr>
           <w:p>
             <w:pPr>
-              <w:rPr>
-                <w:rFonts w:ascii="TH SarabunPSK" w:hAnsi="TH SarabunPSK" w:cs="TH SarabunPSK"/>
-                <w:sz w:val="32"/>
-                <w:szCs w:val="32"/>
-                <w:lang w:bidi="th-TH"/>
-              </w:rPr>
-            </w:pPr>
+              <w:jc w:val="center"/>
+              <w:rPr>
+                <w:rFonts w:ascii="TH SarabunPSK" w:hAnsi="TH SarabunPSK" w:cs="TH SarabunPSK"/>
+                <w:sz w:val="32"/>
+                <w:szCs w:val="32"/>
+                <w:lang w:bidi="th-TH"/>
+              </w:rPr>
+            </w:pPr>
+            <w:r>
+              <w:rPr>
+                <w:rFonts w:ascii="TH SarabunPSK" w:hAnsi="TH SarabunPSK" w:cs="TH SarabunPSK" w:hint="cs"/>
+                <w:b/>
+                <w:bCs/>
+                <w:sz w:val="32"/>
+                <w:szCs w:val="32"/>
+                <w:lang w:bidi="th-TH"/>
+              </w:rPr>
+              <w:t>Pass</w:t>
+            </w:r>
           </w:p>
         </w:tc>
         <w:tc>
@@ -9074,7 +9766,7 @@
           </w:p>
           <w:p>
             <w:pPr>
-              <w:pStyle w:val="ListParagraph"/>
+              <w:pStyle w:val="a7"/>
               <w:numPr>
                 <w:ilvl w:val="0"/>
                 <w:numId w:val="14"/>
@@ -9149,7 +9841,7 @@
           </w:p>
           <w:p>
             <w:pPr>
-              <w:pStyle w:val="ListParagraph"/>
+              <w:pStyle w:val="a7"/>
               <w:numPr>
                 <w:ilvl w:val="0"/>
                 <w:numId w:val="14"/>
@@ -9213,7 +9905,7 @@
           </w:p>
           <w:p>
             <w:pPr>
-              <w:pStyle w:val="ListParagraph"/>
+              <w:pStyle w:val="a7"/>
               <w:numPr>
                 <w:ilvl w:val="0"/>
                 <w:numId w:val="14"/>
@@ -9316,7 +10008,7 @@
           </w:p>
           <w:p>
             <w:pPr>
-              <w:pStyle w:val="ListParagraph"/>
+              <w:pStyle w:val="a7"/>
               <w:numPr>
                 <w:ilvl w:val="0"/>
                 <w:numId w:val="14"/>
@@ -9455,7 +10147,7 @@
           </w:p>
           <w:p>
             <w:pPr>
-              <w:pStyle w:val="ListParagraph"/>
+              <w:pStyle w:val="a7"/>
               <w:numPr>
                 <w:ilvl w:val="0"/>
                 <w:numId w:val="14"/>
@@ -9530,6 +10222,7 @@
                 <w:cs/>
                 <w:lang w:bidi="th-TH"/>
               </w:rPr>
+              <w:lastRenderedPageBreak/>
               <w:t xml:space="preserve">อยู่ที่หน้า </w:t>
             </w:r>
             <w:r>
@@ -9567,16 +10260,7 @@
                 <w:szCs w:val="32"/>
                 <w:lang w:bidi="th-TH"/>
               </w:rPr>
-              <w:t>Please enter your last</w:t>
-            </w:r>
-            <w:r>
-              <w:rPr>
-                <w:rFonts w:ascii="TH SarabunPSK" w:hAnsi="TH SarabunPSK" w:cs="TH SarabunPSK" w:hint="cs"/>
-                <w:sz w:val="32"/>
-                <w:szCs w:val="32"/>
-                <w:lang w:bidi="th-TH"/>
-              </w:rPr>
-              <w:t xml:space="preserve"> name</w:t>
+              <w:t>Please enter your last name</w:t>
             </w:r>
             <w:r>
               <w:rPr>
@@ -9604,6 +10288,63 @@
                 <w:lang w:bidi="th-TH"/>
               </w:rPr>
             </w:pPr>
+            <w:r>
+              <w:rPr>
+                <w:rFonts w:ascii="TH SarabunPSK" w:hAnsi="TH SarabunPSK" w:cs="TH SarabunPSK" w:hint="cs"/>
+                <w:sz w:val="32"/>
+                <w:szCs w:val="32"/>
+                <w:cs/>
+                <w:lang w:bidi="th-TH"/>
+              </w:rPr>
+              <w:t xml:space="preserve">อยู่ที่หน้า </w:t>
+            </w:r>
+            <w:r>
+              <w:rPr>
+                <w:rFonts w:ascii="TH SarabunPSK" w:hAnsi="TH SarabunPSK" w:cs="TH SarabunPSK"/>
+                <w:sz w:val="32"/>
+                <w:szCs w:val="32"/>
+                <w:lang w:bidi="th-TH"/>
+              </w:rPr>
+              <w:t>Workshop</w:t>
+            </w:r>
+            <w:r>
+              <w:rPr>
+                <w:rFonts w:ascii="TH SarabunPSK" w:hAnsi="TH SarabunPSK" w:cs="TH SarabunPSK" w:hint="cs"/>
+                <w:sz w:val="32"/>
+                <w:szCs w:val="32"/>
+                <w:lang w:bidi="th-TH"/>
+              </w:rPr>
+              <w:t xml:space="preserve"> Registration </w:t>
+            </w:r>
+            <w:r>
+              <w:rPr>
+                <w:rFonts w:ascii="TH SarabunPSK" w:hAnsi="TH SarabunPSK" w:cs="TH SarabunPSK" w:hint="cs"/>
+                <w:sz w:val="32"/>
+                <w:szCs w:val="32"/>
+                <w:cs/>
+                <w:lang w:bidi="th-TH"/>
+              </w:rPr>
+              <w:t>เช่นเดิม และมีการแสดงข้อความ “</w:t>
+            </w:r>
+            <w:r>
+              <w:rPr>
+                <w:rFonts w:ascii="TH SarabunPSK" w:hAnsi="TH SarabunPSK" w:cs="TH SarabunPSK" w:hint="cs"/>
+                <w:sz w:val="32"/>
+                <w:szCs w:val="32"/>
+                <w:lang w:bidi="th-TH"/>
+              </w:rPr>
+              <w:t>Please enter your last name</w:t>
+            </w:r>
+            <w:r>
+              <w:rPr>
+                <w:rFonts w:ascii="TH SarabunPSK" w:hAnsi="TH SarabunPSK" w:cs="TH SarabunPSK" w:hint="cs"/>
+                <w:sz w:val="32"/>
+                <w:szCs w:val="32"/>
+                <w:cs/>
+                <w:lang w:bidi="th-TH"/>
+              </w:rPr>
+              <w:t>!!”</w:t>
+            </w:r>
           </w:p>
         </w:tc>
         <w:tc>
@@ -9612,13 +10353,25 @@
           </w:tcPr>
           <w:p>
             <w:pPr>
-              <w:rPr>
-                <w:rFonts w:ascii="TH SarabunPSK" w:hAnsi="TH SarabunPSK" w:cs="TH SarabunPSK"/>
-                <w:sz w:val="32"/>
-                <w:szCs w:val="32"/>
-                <w:lang w:bidi="th-TH"/>
-              </w:rPr>
-            </w:pPr>
+              <w:jc w:val="center"/>
+              <w:rPr>
+                <w:rFonts w:ascii="TH SarabunPSK" w:hAnsi="TH SarabunPSK" w:cs="TH SarabunPSK"/>
+                <w:sz w:val="32"/>
+                <w:szCs w:val="32"/>
+                <w:lang w:bidi="th-TH"/>
+              </w:rPr>
+            </w:pPr>
+            <w:r>
+              <w:rPr>
+                <w:rFonts w:ascii="TH SarabunPSK" w:hAnsi="TH SarabunPSK" w:cs="TH SarabunPSK" w:hint="cs"/>
+                <w:b/>
+                <w:bCs/>
+                <w:sz w:val="32"/>
+                <w:szCs w:val="32"/>
+                <w:lang w:bidi="th-TH"/>
+              </w:rPr>
+              <w:t>Pass</w:t>
+            </w:r>
           </w:p>
         </w:tc>
         <w:tc>
@@ -10155,6 +10908,34 @@
                 <w:lang w:bidi="th-TH"/>
               </w:rPr>
             </w:pPr>
+            <w:r>
+              <w:rPr>
+                <w:rFonts w:ascii="TH SarabunPSK" w:hAnsi="TH SarabunPSK" w:cs="TH SarabunPSK" w:hint="cs"/>
+                <w:sz w:val="32"/>
+                <w:szCs w:val="32"/>
+                <w:cs/>
+                <w:lang w:bidi="th-TH"/>
+              </w:rPr>
+              <w:t xml:space="preserve">แสดงหน้า </w:t>
+            </w:r>
+            <w:r>
+              <w:rPr>
+                <w:rFonts w:ascii="TH SarabunPSK" w:hAnsi="TH SarabunPSK" w:cs="TH SarabunPSK"/>
+                <w:sz w:val="32"/>
+                <w:szCs w:val="32"/>
+                <w:lang w:bidi="th-TH"/>
+              </w:rPr>
+              <w:t>Workshop</w:t>
+            </w:r>
+            <w:r>
+              <w:rPr>
+                <w:rFonts w:ascii="TH SarabunPSK" w:hAnsi="TH SarabunPSK" w:cs="TH SarabunPSK" w:hint="cs"/>
+                <w:sz w:val="32"/>
+                <w:szCs w:val="32"/>
+                <w:lang w:bidi="th-TH"/>
+              </w:rPr>
+              <w:t xml:space="preserve"> Registration</w:t>
+            </w:r>
           </w:p>
         </w:tc>
         <w:tc>
@@ -10163,13 +10944,25 @@
           </w:tcPr>
           <w:p>
             <w:pPr>
-              <w:rPr>
-                <w:rFonts w:ascii="TH SarabunPSK" w:hAnsi="TH SarabunPSK" w:cs="TH SarabunPSK"/>
-                <w:sz w:val="32"/>
-                <w:szCs w:val="32"/>
-                <w:lang w:bidi="th-TH"/>
-              </w:rPr>
-            </w:pPr>
+              <w:jc w:val="center"/>
+              <w:rPr>
+                <w:rFonts w:ascii="TH SarabunPSK" w:hAnsi="TH SarabunPSK" w:cs="TH SarabunPSK"/>
+                <w:sz w:val="32"/>
+                <w:szCs w:val="32"/>
+                <w:lang w:bidi="th-TH"/>
+              </w:rPr>
+            </w:pPr>
+            <w:r>
+              <w:rPr>
+                <w:rFonts w:ascii="TH SarabunPSK" w:hAnsi="TH SarabunPSK" w:cs="TH SarabunPSK" w:hint="cs"/>
+                <w:b/>
+                <w:bCs/>
+                <w:sz w:val="32"/>
+                <w:szCs w:val="32"/>
+                <w:lang w:bidi="th-TH"/>
+              </w:rPr>
+              <w:t>Pass</w:t>
+            </w:r>
           </w:p>
         </w:tc>
         <w:tc>
@@ -10326,7 +11119,7 @@
           </w:p>
           <w:p>
             <w:pPr>
-              <w:pStyle w:val="ListParagraph"/>
+              <w:pStyle w:val="a7"/>
               <w:numPr>
                 <w:ilvl w:val="0"/>
                 <w:numId w:val="15"/>
@@ -10390,7 +11183,7 @@
           </w:p>
           <w:p>
             <w:pPr>
-              <w:pStyle w:val="ListParagraph"/>
+              <w:pStyle w:val="a7"/>
               <w:numPr>
                 <w:ilvl w:val="0"/>
                 <w:numId w:val="15"/>
@@ -10411,7 +11204,6 @@
                 <w:cs/>
                 <w:lang w:bidi="th-TH"/>
               </w:rPr>
-              <w:lastRenderedPageBreak/>
               <w:t xml:space="preserve">กรอกข้อมูลที่ช่อง </w:t>
             </w:r>
             <w:r>
@@ -10494,7 +11286,7 @@
           </w:p>
           <w:p>
             <w:pPr>
-              <w:pStyle w:val="ListParagraph"/>
+              <w:pStyle w:val="a7"/>
               <w:numPr>
                 <w:ilvl w:val="0"/>
                 <w:numId w:val="15"/>
@@ -10614,7 +11406,7 @@
           </w:p>
           <w:p>
             <w:pPr>
-              <w:pStyle w:val="ListParagraph"/>
+              <w:pStyle w:val="a7"/>
               <w:numPr>
                 <w:ilvl w:val="0"/>
                 <w:numId w:val="15"/>
@@ -10679,7 +11471,6 @@
                 <w:cs/>
                 <w:lang w:bidi="th-TH"/>
               </w:rPr>
-              <w:lastRenderedPageBreak/>
               <w:t xml:space="preserve">อยู่ที่หน้า </w:t>
             </w:r>
             <w:r>
@@ -10754,6 +11545,63 @@
                 <w:lang w:bidi="th-TH"/>
               </w:rPr>
             </w:pPr>
+            <w:r>
+              <w:rPr>
+                <w:rFonts w:ascii="TH SarabunPSK" w:hAnsi="TH SarabunPSK" w:cs="TH SarabunPSK" w:hint="cs"/>
+                <w:sz w:val="32"/>
+                <w:szCs w:val="32"/>
+                <w:cs/>
+                <w:lang w:bidi="th-TH"/>
+              </w:rPr>
+              <w:t xml:space="preserve">อยู่ที่หน้า </w:t>
+            </w:r>
+            <w:r>
+              <w:rPr>
+                <w:rFonts w:ascii="TH SarabunPSK" w:hAnsi="TH SarabunPSK" w:cs="TH SarabunPSK"/>
+                <w:sz w:val="32"/>
+                <w:szCs w:val="32"/>
+                <w:lang w:bidi="th-TH"/>
+              </w:rPr>
+              <w:t>Workshop</w:t>
+            </w:r>
+            <w:r>
+              <w:rPr>
+                <w:rFonts w:ascii="TH SarabunPSK" w:hAnsi="TH SarabunPSK" w:cs="TH SarabunPSK" w:hint="cs"/>
+                <w:sz w:val="32"/>
+                <w:szCs w:val="32"/>
+                <w:lang w:bidi="th-TH"/>
+              </w:rPr>
+              <w:t xml:space="preserve"> Registration </w:t>
+            </w:r>
+            <w:r>
+              <w:rPr>
+                <w:rFonts w:ascii="TH SarabunPSK" w:hAnsi="TH SarabunPSK" w:cs="TH SarabunPSK" w:hint="cs"/>
+                <w:sz w:val="32"/>
+                <w:szCs w:val="32"/>
+                <w:cs/>
+                <w:lang w:bidi="th-TH"/>
+              </w:rPr>
+              <w:t>เช่นเดิม และมีการแสดงข้อความ “</w:t>
+            </w:r>
+            <w:r>
+              <w:rPr>
+                <w:rFonts w:ascii="TH SarabunPSK" w:hAnsi="TH SarabunPSK" w:cs="TH SarabunPSK" w:hint="cs"/>
+                <w:sz w:val="32"/>
+                <w:szCs w:val="32"/>
+                <w:lang w:bidi="th-TH"/>
+              </w:rPr>
+              <w:t>Please enter your name</w:t>
+            </w:r>
+            <w:r>
+              <w:rPr>
+                <w:rFonts w:ascii="TH SarabunPSK" w:hAnsi="TH SarabunPSK" w:cs="TH SarabunPSK" w:hint="cs"/>
+                <w:sz w:val="32"/>
+                <w:szCs w:val="32"/>
+                <w:cs/>
+                <w:lang w:bidi="th-TH"/>
+              </w:rPr>
+              <w:t>!!”</w:t>
+            </w:r>
           </w:p>
         </w:tc>
         <w:tc>
@@ -10762,13 +11610,25 @@
           </w:tcPr>
           <w:p>
             <w:pPr>
-              <w:rPr>
-                <w:rFonts w:ascii="TH SarabunPSK" w:hAnsi="TH SarabunPSK" w:cs="TH SarabunPSK"/>
-                <w:sz w:val="32"/>
-                <w:szCs w:val="32"/>
-                <w:lang w:bidi="th-TH"/>
-              </w:rPr>
-            </w:pPr>
+              <w:jc w:val="center"/>
+              <w:rPr>
+                <w:rFonts w:ascii="TH SarabunPSK" w:hAnsi="TH SarabunPSK" w:cs="TH SarabunPSK"/>
+                <w:sz w:val="32"/>
+                <w:szCs w:val="32"/>
+                <w:lang w:bidi="th-TH"/>
+              </w:rPr>
+            </w:pPr>
+            <w:r>
+              <w:rPr>
+                <w:rFonts w:ascii="TH SarabunPSK" w:hAnsi="TH SarabunPSK" w:cs="TH SarabunPSK" w:hint="cs"/>
+                <w:b/>
+                <w:bCs/>
+                <w:sz w:val="32"/>
+                <w:szCs w:val="32"/>
+                <w:lang w:bidi="th-TH"/>
+              </w:rPr>
+              <w:t>Pass</w:t>
+            </w:r>
           </w:p>
         </w:tc>
         <w:tc>
@@ -10887,7 +11747,7 @@
           </w:p>
           <w:p>
             <w:pPr>
-              <w:pStyle w:val="ListParagraph"/>
+              <w:pStyle w:val="a7"/>
               <w:numPr>
                 <w:ilvl w:val="0"/>
                 <w:numId w:val="16"/>
@@ -10962,7 +11822,7 @@
           </w:p>
           <w:p>
             <w:pPr>
-              <w:pStyle w:val="ListParagraph"/>
+              <w:pStyle w:val="a7"/>
               <w:numPr>
                 <w:ilvl w:val="0"/>
                 <w:numId w:val="16"/>
@@ -11028,7 +11888,7 @@
           </w:p>
           <w:p>
             <w:pPr>
-              <w:pStyle w:val="ListParagraph"/>
+              <w:pStyle w:val="a7"/>
               <w:numPr>
                 <w:ilvl w:val="0"/>
                 <w:numId w:val="16"/>
@@ -11092,7 +11952,7 @@
           </w:p>
           <w:p>
             <w:pPr>
-              <w:pStyle w:val="ListParagraph"/>
+              <w:pStyle w:val="a7"/>
               <w:numPr>
                 <w:ilvl w:val="0"/>
                 <w:numId w:val="16"/>
@@ -11231,7 +12091,7 @@
           </w:p>
           <w:p>
             <w:pPr>
-              <w:pStyle w:val="ListParagraph"/>
+              <w:pStyle w:val="a7"/>
               <w:numPr>
                 <w:ilvl w:val="0"/>
                 <w:numId w:val="16"/>
@@ -11371,6 +12231,63 @@
                 <w:lang w:bidi="th-TH"/>
               </w:rPr>
             </w:pPr>
+            <w:r>
+              <w:rPr>
+                <w:rFonts w:ascii="TH SarabunPSK" w:hAnsi="TH SarabunPSK" w:cs="TH SarabunPSK" w:hint="cs"/>
+                <w:sz w:val="32"/>
+                <w:szCs w:val="32"/>
+                <w:cs/>
+                <w:lang w:bidi="th-TH"/>
+              </w:rPr>
+              <w:t xml:space="preserve">อยู่ที่หน้า </w:t>
+            </w:r>
+            <w:r>
+              <w:rPr>
+                <w:rFonts w:ascii="TH SarabunPSK" w:hAnsi="TH SarabunPSK" w:cs="TH SarabunPSK"/>
+                <w:sz w:val="32"/>
+                <w:szCs w:val="32"/>
+                <w:lang w:bidi="th-TH"/>
+              </w:rPr>
+              <w:t>Workshop</w:t>
+            </w:r>
+            <w:r>
+              <w:rPr>
+                <w:rFonts w:ascii="TH SarabunPSK" w:hAnsi="TH SarabunPSK" w:cs="TH SarabunPSK" w:hint="cs"/>
+                <w:sz w:val="32"/>
+                <w:szCs w:val="32"/>
+                <w:lang w:bidi="th-TH"/>
+              </w:rPr>
+              <w:t xml:space="preserve"> Registration </w:t>
+            </w:r>
+            <w:r>
+              <w:rPr>
+                <w:rFonts w:ascii="TH SarabunPSK" w:hAnsi="TH SarabunPSK" w:cs="TH SarabunPSK" w:hint="cs"/>
+                <w:sz w:val="32"/>
+                <w:szCs w:val="32"/>
+                <w:cs/>
+                <w:lang w:bidi="th-TH"/>
+              </w:rPr>
+              <w:t>เช่นเดิม และมีการแสดงข้อความ “</w:t>
+            </w:r>
+            <w:r>
+              <w:rPr>
+                <w:rFonts w:ascii="TH SarabunPSK" w:hAnsi="TH SarabunPSK" w:cs="TH SarabunPSK" w:hint="cs"/>
+                <w:sz w:val="32"/>
+                <w:szCs w:val="32"/>
+                <w:lang w:bidi="th-TH"/>
+              </w:rPr>
+              <w:t>Please enter your email</w:t>
+            </w:r>
+            <w:r>
+              <w:rPr>
+                <w:rFonts w:ascii="TH SarabunPSK" w:hAnsi="TH SarabunPSK" w:cs="TH SarabunPSK" w:hint="cs"/>
+                <w:sz w:val="32"/>
+                <w:szCs w:val="32"/>
+                <w:cs/>
+                <w:lang w:bidi="th-TH"/>
+              </w:rPr>
+              <w:t>!!”</w:t>
+            </w:r>
           </w:p>
         </w:tc>
         <w:tc>
@@ -11379,13 +12296,25 @@
           </w:tcPr>
           <w:p>
             <w:pPr>
-              <w:rPr>
-                <w:rFonts w:ascii="TH SarabunPSK" w:hAnsi="TH SarabunPSK" w:cs="TH SarabunPSK"/>
-                <w:sz w:val="32"/>
-                <w:szCs w:val="32"/>
-                <w:lang w:bidi="th-TH"/>
-              </w:rPr>
-            </w:pPr>
+              <w:jc w:val="center"/>
+              <w:rPr>
+                <w:rFonts w:ascii="TH SarabunPSK" w:hAnsi="TH SarabunPSK" w:cs="TH SarabunPSK"/>
+                <w:sz w:val="32"/>
+                <w:szCs w:val="32"/>
+                <w:lang w:bidi="th-TH"/>
+              </w:rPr>
+            </w:pPr>
+            <w:r>
+              <w:rPr>
+                <w:rFonts w:ascii="TH SarabunPSK" w:hAnsi="TH SarabunPSK" w:cs="TH SarabunPSK" w:hint="cs"/>
+                <w:b/>
+                <w:bCs/>
+                <w:sz w:val="32"/>
+                <w:szCs w:val="32"/>
+                <w:lang w:bidi="th-TH"/>
+              </w:rPr>
+              <w:t>Pass</w:t>
+            </w:r>
           </w:p>
         </w:tc>
         <w:tc>
@@ -11931,6 +12860,34 @@
                 <w:lang w:bidi="th-TH"/>
               </w:rPr>
             </w:pPr>
+            <w:r>
+              <w:rPr>
+                <w:rFonts w:ascii="TH SarabunPSK" w:hAnsi="TH SarabunPSK" w:cs="TH SarabunPSK" w:hint="cs"/>
+                <w:sz w:val="32"/>
+                <w:szCs w:val="32"/>
+                <w:cs/>
+                <w:lang w:bidi="th-TH"/>
+              </w:rPr>
+              <w:t xml:space="preserve">แสดงหน้า </w:t>
+            </w:r>
+            <w:r>
+              <w:rPr>
+                <w:rFonts w:ascii="TH SarabunPSK" w:hAnsi="TH SarabunPSK" w:cs="TH SarabunPSK"/>
+                <w:sz w:val="32"/>
+                <w:szCs w:val="32"/>
+                <w:lang w:bidi="th-TH"/>
+              </w:rPr>
+              <w:t>Workshop</w:t>
+            </w:r>
+            <w:r>
+              <w:rPr>
+                <w:rFonts w:ascii="TH SarabunPSK" w:hAnsi="TH SarabunPSK" w:cs="TH SarabunPSK" w:hint="cs"/>
+                <w:sz w:val="32"/>
+                <w:szCs w:val="32"/>
+                <w:lang w:bidi="th-TH"/>
+              </w:rPr>
+              <w:t xml:space="preserve"> Registration</w:t>
+            </w:r>
           </w:p>
         </w:tc>
         <w:tc>
@@ -11939,13 +12896,25 @@
           </w:tcPr>
           <w:p>
             <w:pPr>
-              <w:rPr>
-                <w:rFonts w:ascii="TH SarabunPSK" w:hAnsi="TH SarabunPSK" w:cs="TH SarabunPSK"/>
-                <w:sz w:val="32"/>
-                <w:szCs w:val="32"/>
-                <w:lang w:bidi="th-TH"/>
-              </w:rPr>
-            </w:pPr>
+              <w:jc w:val="center"/>
+              <w:rPr>
+                <w:rFonts w:ascii="TH SarabunPSK" w:hAnsi="TH SarabunPSK" w:cs="TH SarabunPSK"/>
+                <w:sz w:val="32"/>
+                <w:szCs w:val="32"/>
+                <w:lang w:bidi="th-TH"/>
+              </w:rPr>
+            </w:pPr>
+            <w:r>
+              <w:rPr>
+                <w:rFonts w:ascii="TH SarabunPSK" w:hAnsi="TH SarabunPSK" w:cs="TH SarabunPSK" w:hint="cs"/>
+                <w:b/>
+                <w:bCs/>
+                <w:sz w:val="32"/>
+                <w:szCs w:val="32"/>
+                <w:lang w:bidi="th-TH"/>
+              </w:rPr>
+              <w:t>Pass</w:t>
+            </w:r>
           </w:p>
         </w:tc>
         <w:tc>
@@ -11986,6 +12955,7 @@
                 <w:szCs w:val="32"/>
                 <w:lang w:bidi="th-TH"/>
               </w:rPr>
+              <w:lastRenderedPageBreak/>
               <w:t>2</w:t>
             </w:r>
           </w:p>
@@ -12064,7 +13034,7 @@
           </w:p>
           <w:p>
             <w:pPr>
-              <w:pStyle w:val="ListParagraph"/>
+              <w:pStyle w:val="a7"/>
               <w:numPr>
                 <w:ilvl w:val="0"/>
                 <w:numId w:val="17"/>
@@ -12139,7 +13109,7 @@
           </w:p>
           <w:p>
             <w:pPr>
-              <w:pStyle w:val="ListParagraph"/>
+              <w:pStyle w:val="a7"/>
               <w:numPr>
                 <w:ilvl w:val="0"/>
                 <w:numId w:val="17"/>
@@ -12205,7 +13175,7 @@
           </w:p>
           <w:p>
             <w:pPr>
-              <w:pStyle w:val="ListParagraph"/>
+              <w:pStyle w:val="a7"/>
               <w:numPr>
                 <w:ilvl w:val="0"/>
                 <w:numId w:val="17"/>
@@ -12269,7 +13239,7 @@
           </w:p>
           <w:p>
             <w:pPr>
-              <w:pStyle w:val="ListParagraph"/>
+              <w:pStyle w:val="a7"/>
               <w:numPr>
                 <w:ilvl w:val="0"/>
                 <w:numId w:val="17"/>
@@ -12290,7 +13260,6 @@
                 <w:cs/>
                 <w:lang w:bidi="th-TH"/>
               </w:rPr>
-              <w:lastRenderedPageBreak/>
               <w:t xml:space="preserve">กรอกข้อมูลที่ช่อง </w:t>
             </w:r>
             <w:r>
@@ -12373,7 +13342,7 @@
           </w:p>
           <w:p>
             <w:pPr>
-              <w:pStyle w:val="ListParagraph"/>
+              <w:pStyle w:val="a7"/>
               <w:numPr>
                 <w:ilvl w:val="0"/>
                 <w:numId w:val="17"/>
@@ -12438,7 +13407,6 @@
                 <w:cs/>
                 <w:lang w:bidi="th-TH"/>
               </w:rPr>
-              <w:lastRenderedPageBreak/>
               <w:t xml:space="preserve">อยู่ที่หน้า </w:t>
             </w:r>
             <w:r>
@@ -12504,6 +13472,63 @@
                 <w:lang w:bidi="th-TH"/>
               </w:rPr>
             </w:pPr>
+            <w:r>
+              <w:rPr>
+                <w:rFonts w:ascii="TH SarabunPSK" w:hAnsi="TH SarabunPSK" w:cs="TH SarabunPSK" w:hint="cs"/>
+                <w:sz w:val="32"/>
+                <w:szCs w:val="32"/>
+                <w:cs/>
+                <w:lang w:bidi="th-TH"/>
+              </w:rPr>
+              <w:t xml:space="preserve">อยู่ที่หน้า </w:t>
+            </w:r>
+            <w:r>
+              <w:rPr>
+                <w:rFonts w:ascii="TH SarabunPSK" w:hAnsi="TH SarabunPSK" w:cs="TH SarabunPSK"/>
+                <w:sz w:val="32"/>
+                <w:szCs w:val="32"/>
+                <w:lang w:bidi="th-TH"/>
+              </w:rPr>
+              <w:t>Workshop</w:t>
+            </w:r>
+            <w:r>
+              <w:rPr>
+                <w:rFonts w:ascii="TH SarabunPSK" w:hAnsi="TH SarabunPSK" w:cs="TH SarabunPSK" w:hint="cs"/>
+                <w:sz w:val="32"/>
+                <w:szCs w:val="32"/>
+                <w:lang w:bidi="th-TH"/>
+              </w:rPr>
+              <w:t xml:space="preserve"> Registration </w:t>
+            </w:r>
+            <w:r>
+              <w:rPr>
+                <w:rFonts w:ascii="TH SarabunPSK" w:hAnsi="TH SarabunPSK" w:cs="TH SarabunPSK" w:hint="cs"/>
+                <w:sz w:val="32"/>
+                <w:szCs w:val="32"/>
+                <w:cs/>
+                <w:lang w:bidi="th-TH"/>
+              </w:rPr>
+              <w:t>เช่นเดิม และมีการแสดงข้อความ “</w:t>
+            </w:r>
+            <w:r>
+              <w:rPr>
+                <w:rFonts w:ascii="TH SarabunPSK" w:hAnsi="TH SarabunPSK" w:cs="TH SarabunPSK" w:hint="cs"/>
+                <w:sz w:val="32"/>
+                <w:szCs w:val="32"/>
+                <w:lang w:bidi="th-TH"/>
+              </w:rPr>
+              <w:t>Please enter your phone number</w:t>
+            </w:r>
+            <w:r>
+              <w:rPr>
+                <w:rFonts w:ascii="TH SarabunPSK" w:hAnsi="TH SarabunPSK" w:cs="TH SarabunPSK" w:hint="cs"/>
+                <w:sz w:val="32"/>
+                <w:szCs w:val="32"/>
+                <w:cs/>
+                <w:lang w:bidi="th-TH"/>
+              </w:rPr>
+              <w:t>!!”</w:t>
+            </w:r>
           </w:p>
         </w:tc>
         <w:tc>
@@ -12512,13 +13537,25 @@
           </w:tcPr>
           <w:p>
             <w:pPr>
-              <w:rPr>
-                <w:rFonts w:ascii="TH SarabunPSK" w:hAnsi="TH SarabunPSK" w:cs="TH SarabunPSK"/>
-                <w:sz w:val="32"/>
-                <w:szCs w:val="32"/>
-                <w:lang w:bidi="th-TH"/>
-              </w:rPr>
-            </w:pPr>
+              <w:jc w:val="center"/>
+              <w:rPr>
+                <w:rFonts w:ascii="TH SarabunPSK" w:hAnsi="TH SarabunPSK" w:cs="TH SarabunPSK"/>
+                <w:sz w:val="32"/>
+                <w:szCs w:val="32"/>
+                <w:lang w:bidi="th-TH"/>
+              </w:rPr>
+            </w:pPr>
+            <w:r>
+              <w:rPr>
+                <w:rFonts w:ascii="TH SarabunPSK" w:hAnsi="TH SarabunPSK" w:cs="TH SarabunPSK" w:hint="cs"/>
+                <w:b/>
+                <w:bCs/>
+                <w:sz w:val="32"/>
+                <w:szCs w:val="32"/>
+                <w:lang w:bidi="th-TH"/>
+              </w:rPr>
+              <w:t>Pass</w:t>
+            </w:r>
           </w:p>
         </w:tc>
         <w:tc>
@@ -13064,6 +14101,34 @@
                 <w:lang w:bidi="th-TH"/>
               </w:rPr>
             </w:pPr>
+            <w:r>
+              <w:rPr>
+                <w:rFonts w:ascii="TH SarabunPSK" w:hAnsi="TH SarabunPSK" w:cs="TH SarabunPSK" w:hint="cs"/>
+                <w:sz w:val="32"/>
+                <w:szCs w:val="32"/>
+                <w:cs/>
+                <w:lang w:bidi="th-TH"/>
+              </w:rPr>
+              <w:t xml:space="preserve">แสดงหน้า </w:t>
+            </w:r>
+            <w:r>
+              <w:rPr>
+                <w:rFonts w:ascii="TH SarabunPSK" w:hAnsi="TH SarabunPSK" w:cs="TH SarabunPSK"/>
+                <w:sz w:val="32"/>
+                <w:szCs w:val="32"/>
+                <w:lang w:bidi="th-TH"/>
+              </w:rPr>
+              <w:t>Workshop</w:t>
+            </w:r>
+            <w:r>
+              <w:rPr>
+                <w:rFonts w:ascii="TH SarabunPSK" w:hAnsi="TH SarabunPSK" w:cs="TH SarabunPSK" w:hint="cs"/>
+                <w:sz w:val="32"/>
+                <w:szCs w:val="32"/>
+                <w:lang w:bidi="th-TH"/>
+              </w:rPr>
+              <w:t xml:space="preserve"> Registration</w:t>
+            </w:r>
           </w:p>
         </w:tc>
         <w:tc>
@@ -13072,13 +14137,25 @@
           </w:tcPr>
           <w:p>
             <w:pPr>
-              <w:rPr>
-                <w:rFonts w:ascii="TH SarabunPSK" w:hAnsi="TH SarabunPSK" w:cs="TH SarabunPSK"/>
-                <w:sz w:val="32"/>
-                <w:szCs w:val="32"/>
-                <w:lang w:bidi="th-TH"/>
-              </w:rPr>
-            </w:pPr>
+              <w:jc w:val="center"/>
+              <w:rPr>
+                <w:rFonts w:ascii="TH SarabunPSK" w:hAnsi="TH SarabunPSK" w:cs="TH SarabunPSK"/>
+                <w:sz w:val="32"/>
+                <w:szCs w:val="32"/>
+                <w:lang w:bidi="th-TH"/>
+              </w:rPr>
+            </w:pPr>
+            <w:r>
+              <w:rPr>
+                <w:rFonts w:ascii="TH SarabunPSK" w:hAnsi="TH SarabunPSK" w:cs="TH SarabunPSK" w:hint="cs"/>
+                <w:b/>
+                <w:bCs/>
+                <w:sz w:val="32"/>
+                <w:szCs w:val="32"/>
+                <w:lang w:bidi="th-TH"/>
+              </w:rPr>
+              <w:t>Pass</w:t>
+            </w:r>
           </w:p>
         </w:tc>
         <w:tc>
@@ -13197,7 +14274,7 @@
           </w:p>
           <w:p>
             <w:pPr>
-              <w:pStyle w:val="ListParagraph"/>
+              <w:pStyle w:val="a7"/>
               <w:numPr>
                 <w:ilvl w:val="0"/>
                 <w:numId w:val="18"/>
@@ -13272,7 +14349,7 @@
           </w:p>
           <w:p>
             <w:pPr>
-              <w:pStyle w:val="ListParagraph"/>
+              <w:pStyle w:val="a7"/>
               <w:numPr>
                 <w:ilvl w:val="0"/>
                 <w:numId w:val="18"/>
@@ -13338,7 +14415,7 @@
           </w:p>
           <w:p>
             <w:pPr>
-              <w:pStyle w:val="ListParagraph"/>
+              <w:pStyle w:val="a7"/>
               <w:numPr>
                 <w:ilvl w:val="0"/>
                 <w:numId w:val="18"/>
@@ -13402,7 +14479,7 @@
           </w:p>
           <w:p>
             <w:pPr>
-              <w:pStyle w:val="ListParagraph"/>
+              <w:pStyle w:val="a7"/>
               <w:numPr>
                 <w:ilvl w:val="0"/>
                 <w:numId w:val="18"/>
@@ -13505,7 +14582,7 @@
           </w:p>
           <w:p>
             <w:pPr>
-              <w:pStyle w:val="ListParagraph"/>
+              <w:pStyle w:val="a7"/>
               <w:numPr>
                 <w:ilvl w:val="0"/>
                 <w:numId w:val="18"/>
@@ -13567,7 +14644,7 @@
           </w:p>
           <w:p>
             <w:pPr>
-              <w:pStyle w:val="ListParagraph"/>
+              <w:pStyle w:val="a7"/>
               <w:numPr>
                 <w:ilvl w:val="0"/>
                 <w:numId w:val="18"/>
@@ -13857,6 +14934,63 @@
                 <w:lang w:bidi="th-TH"/>
               </w:rPr>
             </w:pPr>
+            <w:r>
+              <w:rPr>
+                <w:rFonts w:ascii="TH SarabunPSK" w:hAnsi="TH SarabunPSK" w:cs="TH SarabunPSK" w:hint="cs"/>
+                <w:sz w:val="32"/>
+                <w:szCs w:val="32"/>
+                <w:cs/>
+                <w:lang w:bidi="th-TH"/>
+              </w:rPr>
+              <w:t xml:space="preserve">อยู่ที่หน้า </w:t>
+            </w:r>
+            <w:r>
+              <w:rPr>
+                <w:rFonts w:ascii="TH SarabunPSK" w:hAnsi="TH SarabunPSK" w:cs="TH SarabunPSK"/>
+                <w:sz w:val="32"/>
+                <w:szCs w:val="32"/>
+                <w:lang w:bidi="th-TH"/>
+              </w:rPr>
+              <w:t>Workshop</w:t>
+            </w:r>
+            <w:r>
+              <w:rPr>
+                <w:rFonts w:ascii="TH SarabunPSK" w:hAnsi="TH SarabunPSK" w:cs="TH SarabunPSK" w:hint="cs"/>
+                <w:sz w:val="32"/>
+                <w:szCs w:val="32"/>
+                <w:lang w:bidi="th-TH"/>
+              </w:rPr>
+              <w:t xml:space="preserve"> Registration </w:t>
+            </w:r>
+            <w:r>
+              <w:rPr>
+                <w:rFonts w:ascii="TH SarabunPSK" w:hAnsi="TH SarabunPSK" w:cs="TH SarabunPSK" w:hint="cs"/>
+                <w:sz w:val="32"/>
+                <w:szCs w:val="32"/>
+                <w:cs/>
+                <w:lang w:bidi="th-TH"/>
+              </w:rPr>
+              <w:t>เช่นเดิม และมีการแสดงข้อความ “</w:t>
+            </w:r>
+            <w:r>
+              <w:rPr>
+                <w:rFonts w:ascii="TH SarabunPSK" w:hAnsi="TH SarabunPSK" w:cs="TH SarabunPSK" w:hint="cs"/>
+                <w:sz w:val="32"/>
+                <w:szCs w:val="32"/>
+                <w:lang w:bidi="th-TH"/>
+              </w:rPr>
+              <w:t>Please enter a valid phone number</w:t>
+            </w:r>
+            <w:r>
+              <w:rPr>
+                <w:rFonts w:ascii="TH SarabunPSK" w:hAnsi="TH SarabunPSK" w:cs="TH SarabunPSK" w:hint="cs"/>
+                <w:sz w:val="32"/>
+                <w:szCs w:val="32"/>
+                <w:cs/>
+                <w:lang w:bidi="th-TH"/>
+              </w:rPr>
+              <w:t>”</w:t>
+            </w:r>
           </w:p>
         </w:tc>
         <w:tc>
@@ -13865,13 +14999,17 @@
           </w:tcPr>
           <w:p>
             <w:pPr>
-              <w:rPr>
-                <w:rFonts w:ascii="TH SarabunPSK" w:hAnsi="TH SarabunPSK" w:cs="TH SarabunPSK"/>
-                <w:sz w:val="32"/>
-                <w:szCs w:val="32"/>
-                <w:lang w:bidi="th-TH"/>
-              </w:rPr>
-            </w:pPr>
+              <w:jc w:val="center"/>
+              <w:rPr>
+                <w:rFonts w:ascii="TH SarabunPSK" w:hAnsi="TH SarabunPSK" w:cs="TH SarabunPSK"/>
+                <w:sz w:val="32"/>
+                <w:szCs w:val="32"/>
+                <w:lang w:bidi="th-TH"/>
+              </w:rPr>
+            </w:pPr>
+            <w:r>
+              <w:t>Fail</w:t>
+            </w:r>
           </w:p>
         </w:tc>
         <w:tc>
@@ -13887,6 +15025,56 @@
                 <w:lang w:bidi="th-TH"/>
               </w:rPr>
             </w:pPr>
+            <w:r>
+              <w:rPr>
+                <w:rFonts w:ascii="TH SarabunPSK" w:hAnsi="TH SarabunPSK" w:cs="TH SarabunPSK" w:hint="cs"/>
+                <w:sz w:val="32"/>
+                <w:szCs w:val="32"/>
+                <w:cs/>
+                <w:lang w:bidi="th-TH"/>
+              </w:rPr>
+              <w:t xml:space="preserve">กรอก </w:t>
+            </w:r>
+            <w:r>
+              <w:rPr>
+                <w:rFonts w:ascii="TH SarabunPSK" w:hAnsi="TH SarabunPSK" w:cs="TH SarabunPSK"/>
+                <w:sz w:val="32"/>
+                <w:szCs w:val="32"/>
+                <w:lang w:bidi="th-TH"/>
+              </w:rPr>
+              <w:t xml:space="preserve">1234 </w:t>
+            </w:r>
+            <w:r>
+              <w:rPr>
+                <w:rFonts w:ascii="TH SarabunPSK" w:hAnsi="TH SarabunPSK" w:cs="TH SarabunPSK" w:hint="cs"/>
+                <w:sz w:val="32"/>
+                <w:szCs w:val="32"/>
+                <w:cs/>
+                <w:lang w:bidi="th-TH"/>
+              </w:rPr>
+              <w:t xml:space="preserve"> </w:t>
+            </w:r>
+          </w:p>
+          <w:p>
+            <w:pPr>
+              <w:rPr>
+                <w:rFonts w:ascii="TH SarabunPSK" w:hAnsi="TH SarabunPSK" w:cs="TH SarabunPSK" w:hint="cs"/>
+                <w:sz w:val="32"/>
+                <w:szCs w:val="32"/>
+                <w:cs/>
+                <w:lang w:bidi="th-TH"/>
+              </w:rPr>
+            </w:pPr>
+            <w:r>
+              <w:rPr>
+                <w:rFonts w:ascii="TH SarabunPSK" w:hAnsi="TH SarabunPSK" w:cs="TH SarabunPSK" w:hint="cs"/>
+                <w:sz w:val="32"/>
+                <w:szCs w:val="32"/>
+                <w:cs/>
+                <w:lang w:bidi="th-TH"/>
+              </w:rPr>
+              <w:t>รูปแบบเบอร์ไม่ถูกต้อง</w:t>
+            </w:r>
           </w:p>
         </w:tc>
       </w:tr>
@@ -13942,7 +15130,7 @@
     </w:p>
     <w:tbl>
       <w:tblPr>
-        <w:tblStyle w:val="TableGrid"/>
+        <w:tblStyle w:val="a8"/>
         <w:tblW w:w="14150" w:type="dxa"/>
         <w:tblInd w:w="-635" w:type="dxa"/>
         <w:tblLook w:val="04A0" w:firstRow="1" w:lastRow="0" w:firstColumn="1" w:lastColumn="0" w:noHBand="0" w:noVBand="1"/>
@@ -14379,13 +15567,23 @@
           </w:tcPr>
           <w:p>
             <w:pPr>
-              <w:rPr>
-                <w:rFonts w:ascii="TH SarabunPSK" w:hAnsi="TH SarabunPSK" w:cs="TH SarabunPSK"/>
-                <w:sz w:val="32"/>
-                <w:szCs w:val="32"/>
-                <w:lang w:bidi="th-TH"/>
-              </w:rPr>
-            </w:pPr>
+              <w:jc w:val="center"/>
+              <w:rPr>
+                <w:rFonts w:ascii="TH SarabunPSK" w:hAnsi="TH SarabunPSK" w:cs="TH SarabunPSK"/>
+                <w:sz w:val="32"/>
+                <w:szCs w:val="32"/>
+                <w:lang w:bidi="th-TH"/>
+              </w:rPr>
+            </w:pPr>
+            <w:r>
+              <w:rPr>
+                <w:rFonts w:ascii="TH SarabunPSK" w:hAnsi="TH SarabunPSK" w:cs="TH SarabunPSK"/>
+                <w:sz w:val="32"/>
+                <w:szCs w:val="32"/>
+                <w:lang w:bidi="th-TH"/>
+              </w:rPr>
+              <w:t>4</w:t>
+            </w:r>
           </w:p>
         </w:tc>
         <w:tc>
@@ -14394,13 +15592,23 @@
           </w:tcPr>
           <w:p>
             <w:pPr>
-              <w:rPr>
-                <w:rFonts w:ascii="TH SarabunPSK" w:hAnsi="TH SarabunPSK" w:cs="TH SarabunPSK"/>
-                <w:sz w:val="32"/>
-                <w:szCs w:val="32"/>
-                <w:lang w:bidi="th-TH"/>
-              </w:rPr>
-            </w:pPr>
+              <w:jc w:val="center"/>
+              <w:rPr>
+                <w:rFonts w:ascii="TH SarabunPSK" w:hAnsi="TH SarabunPSK" w:cs="TH SarabunPSK"/>
+                <w:sz w:val="32"/>
+                <w:szCs w:val="32"/>
+                <w:lang w:bidi="th-TH"/>
+              </w:rPr>
+            </w:pPr>
+            <w:r>
+              <w:rPr>
+                <w:rFonts w:ascii="TH SarabunPSK" w:hAnsi="TH SarabunPSK" w:cs="TH SarabunPSK"/>
+                <w:sz w:val="32"/>
+                <w:szCs w:val="32"/>
+                <w:lang w:bidi="th-TH"/>
+              </w:rPr>
+              <w:t>0</w:t>
+            </w:r>
           </w:p>
         </w:tc>
         <w:tc>
@@ -14440,12 +15648,22 @@
           <w:p>
             <w:pPr>
               <w:rPr>
-                <w:rFonts w:ascii="TH SarabunPSK" w:hAnsi="TH SarabunPSK" w:cs="TH SarabunPSK"/>
-                <w:sz w:val="32"/>
-                <w:szCs w:val="32"/>
-                <w:lang w:bidi="th-TH"/>
-              </w:rPr>
-            </w:pPr>
+                <w:rFonts w:ascii="TH SarabunPSK" w:hAnsi="TH SarabunPSK" w:cs="TH SarabunPSK" w:hint="cs"/>
+                <w:sz w:val="32"/>
+                <w:szCs w:val="32"/>
+                <w:lang w:bidi="th-TH"/>
+              </w:rPr>
+            </w:pPr>
+            <w:r>
+              <w:rPr>
+                <w:rFonts w:ascii="TH SarabunPSK" w:hAnsi="TH SarabunPSK" w:cs="TH SarabunPSK" w:hint="cs"/>
+                <w:sz w:val="32"/>
+                <w:szCs w:val="32"/>
+                <w:cs/>
+                <w:lang w:bidi="th-TH"/>
+              </w:rPr>
+              <w:t>ตรงตามที่ออกแบบ</w:t>
+            </w:r>
           </w:p>
         </w:tc>
         <w:tc>
@@ -14488,6 +15706,7 @@
                 <w:szCs w:val="32"/>
                 <w:lang w:bidi="th-TH"/>
               </w:rPr>
+              <w:lastRenderedPageBreak/>
               <w:t>UAT</w:t>
             </w:r>
             <w:r>
@@ -14634,13 +15853,23 @@
           </w:tcPr>
           <w:p>
             <w:pPr>
-              <w:rPr>
-                <w:rFonts w:ascii="TH SarabunPSK" w:hAnsi="TH SarabunPSK" w:cs="TH SarabunPSK"/>
-                <w:sz w:val="32"/>
-                <w:szCs w:val="32"/>
-                <w:lang w:bidi="th-TH"/>
-              </w:rPr>
-            </w:pPr>
+              <w:jc w:val="center"/>
+              <w:rPr>
+                <w:rFonts w:ascii="TH SarabunPSK" w:hAnsi="TH SarabunPSK" w:cs="TH SarabunPSK" w:hint="cs"/>
+                <w:sz w:val="32"/>
+                <w:szCs w:val="32"/>
+                <w:lang w:bidi="th-TH"/>
+              </w:rPr>
+            </w:pPr>
+            <w:r>
+              <w:rPr>
+                <w:rFonts w:ascii="TH SarabunPSK" w:hAnsi="TH SarabunPSK" w:cs="TH SarabunPSK"/>
+                <w:sz w:val="32"/>
+                <w:szCs w:val="32"/>
+                <w:lang w:bidi="th-TH"/>
+              </w:rPr>
+              <w:t>10</w:t>
+            </w:r>
           </w:p>
         </w:tc>
         <w:tc>
@@ -14652,13 +15881,23 @@
           </w:tcPr>
           <w:p>
             <w:pPr>
-              <w:rPr>
-                <w:rFonts w:ascii="TH SarabunPSK" w:hAnsi="TH SarabunPSK" w:cs="TH SarabunPSK"/>
-                <w:sz w:val="32"/>
-                <w:szCs w:val="32"/>
-                <w:lang w:bidi="th-TH"/>
-              </w:rPr>
-            </w:pPr>
+              <w:jc w:val="center"/>
+              <w:rPr>
+                <w:rFonts w:ascii="TH SarabunPSK" w:hAnsi="TH SarabunPSK" w:cs="TH SarabunPSK"/>
+                <w:sz w:val="32"/>
+                <w:szCs w:val="32"/>
+                <w:lang w:bidi="th-TH"/>
+              </w:rPr>
+            </w:pPr>
+            <w:r>
+              <w:rPr>
+                <w:rFonts w:ascii="TH SarabunPSK" w:hAnsi="TH SarabunPSK" w:cs="TH SarabunPSK"/>
+                <w:sz w:val="32"/>
+                <w:szCs w:val="32"/>
+                <w:lang w:bidi="th-TH"/>
+              </w:rPr>
+              <w:t>1</w:t>
+            </w:r>
           </w:p>
         </w:tc>
         <w:tc>
@@ -14707,12 +15946,24 @@
           <w:p>
             <w:pPr>
               <w:rPr>
-                <w:rFonts w:ascii="TH SarabunPSK" w:hAnsi="TH SarabunPSK" w:cs="TH SarabunPSK"/>
-                <w:sz w:val="32"/>
-                <w:szCs w:val="32"/>
-                <w:lang w:bidi="th-TH"/>
-              </w:rPr>
-            </w:pPr>
+                <w:rFonts w:ascii="TH SarabunPSK" w:hAnsi="TH SarabunPSK" w:cs="TH SarabunPSK" w:hint="cs"/>
+                <w:sz w:val="32"/>
+                <w:szCs w:val="32"/>
+                <w:lang w:bidi="th-TH"/>
+              </w:rPr>
+            </w:pPr>
+            <w:r>
+              <w:rPr>
+                <w:rFonts w:ascii="TH SarabunPSK" w:hAnsi="TH SarabunPSK" w:cs="TH SarabunPSK" w:hint="cs"/>
+                <w:sz w:val="32"/>
+                <w:szCs w:val="32"/>
+                <w:cs/>
+                <w:lang w:bidi="th-TH"/>
+              </w:rPr>
+              <w:t>แสดงข้อความรูปแบบเบอร์ไม่ถูกต้อง</w:t>
+            </w:r>
+            <w:bookmarkStart w:id="0" w:name="_GoBack"/>
+            <w:bookmarkEnd w:id="0"/>
           </w:p>
         </w:tc>
         <w:tc>
@@ -14769,7 +16020,6 @@
                 <w:cs/>
                 <w:lang w:bidi="th-TH"/>
               </w:rPr>
-              <w:lastRenderedPageBreak/>
               <w:t>รวม</w:t>
             </w:r>
           </w:p>
@@ -14807,13 +16057,23 @@
           </w:tcPr>
           <w:p>
             <w:pPr>
-              <w:rPr>
-                <w:rFonts w:ascii="TH SarabunPSK" w:hAnsi="TH SarabunPSK" w:cs="TH SarabunPSK"/>
-                <w:sz w:val="32"/>
-                <w:szCs w:val="32"/>
-                <w:lang w:bidi="th-TH"/>
-              </w:rPr>
-            </w:pPr>
+              <w:jc w:val="center"/>
+              <w:rPr>
+                <w:rFonts w:ascii="TH SarabunPSK" w:hAnsi="TH SarabunPSK" w:cs="TH SarabunPSK"/>
+                <w:sz w:val="32"/>
+                <w:szCs w:val="32"/>
+                <w:lang w:bidi="th-TH"/>
+              </w:rPr>
+            </w:pPr>
+            <w:r>
+              <w:rPr>
+                <w:rFonts w:ascii="TH SarabunPSK" w:hAnsi="TH SarabunPSK" w:cs="TH SarabunPSK"/>
+                <w:sz w:val="32"/>
+                <w:szCs w:val="32"/>
+                <w:lang w:bidi="th-TH"/>
+              </w:rPr>
+              <w:t>14</w:t>
+            </w:r>
           </w:p>
         </w:tc>
         <w:tc>
@@ -14828,13 +16088,23 @@
           </w:tcPr>
           <w:p>
             <w:pPr>
-              <w:rPr>
-                <w:rFonts w:ascii="TH SarabunPSK" w:hAnsi="TH SarabunPSK" w:cs="TH SarabunPSK"/>
-                <w:sz w:val="32"/>
-                <w:szCs w:val="32"/>
-                <w:lang w:bidi="th-TH"/>
-              </w:rPr>
-            </w:pPr>
+              <w:jc w:val="center"/>
+              <w:rPr>
+                <w:rFonts w:ascii="TH SarabunPSK" w:hAnsi="TH SarabunPSK" w:cs="TH SarabunPSK"/>
+                <w:sz w:val="32"/>
+                <w:szCs w:val="32"/>
+                <w:lang w:bidi="th-TH"/>
+              </w:rPr>
+            </w:pPr>
+            <w:r>
+              <w:rPr>
+                <w:rFonts w:ascii="TH SarabunPSK" w:hAnsi="TH SarabunPSK" w:cs="TH SarabunPSK"/>
+                <w:sz w:val="32"/>
+                <w:szCs w:val="32"/>
+                <w:lang w:bidi="th-TH"/>
+              </w:rPr>
+              <w:t>1</w:t>
+            </w:r>
           </w:p>
         </w:tc>
         <w:tc>
@@ -14892,9 +16162,10 @@
           <w:p>
             <w:pPr>
               <w:rPr>
-                <w:rFonts w:ascii="TH SarabunPSK" w:hAnsi="TH SarabunPSK" w:cs="TH SarabunPSK"/>
-                <w:sz w:val="32"/>
-                <w:szCs w:val="32"/>
+                <w:rFonts w:ascii="TH SarabunPSK" w:hAnsi="TH SarabunPSK" w:cs="TH SarabunPSK" w:hint="cs"/>
+                <w:sz w:val="32"/>
+                <w:szCs w:val="32"/>
+                <w:cs/>
                 <w:lang w:bidi="th-TH"/>
               </w:rPr>
             </w:pPr>
@@ -14926,9 +16197,10 @@
     <w:p>
       <w:pPr>
         <w:rPr>
-          <w:rFonts w:ascii="TH SarabunPSK" w:hAnsi="TH SarabunPSK" w:cs="TH SarabunPSK"/>
-          <w:sz w:val="32"/>
-          <w:szCs w:val="32"/>
+          <w:rFonts w:ascii="TH SarabunPSK" w:hAnsi="TH SarabunPSK" w:cs="TH SarabunPSK" w:hint="cs"/>
+          <w:sz w:val="32"/>
+          <w:szCs w:val="32"/>
+          <w:cs/>
           <w:lang w:bidi="th-TH"/>
         </w:rPr>
       </w:pPr>
@@ -14944,7 +16216,7 @@
 </file>
 
 <file path=word/endnotes.xml><?xml version="1.0" encoding="utf-8"?>
-<w:endnotes xmlns:wpc="http://schemas.microsoft.com/office/word/2010/wordprocessingCanvas" xmlns:cx="http://schemas.microsoft.com/office/drawing/2014/chartex" xmlns:cx1="http://schemas.microsoft.com/office/drawing/2015/9/8/chartex" xmlns:cx2="http://schemas.microsoft.com/office/drawing/2015/10/21/chartex" xmlns:cx3="http://schemas.microsoft.com/office/drawing/2016/5/9/chartex" xmlns:cx4="http://schemas.microsoft.com/office/drawing/2016/5/10/chartex" xmlns:cx5="http://schemas.microsoft.com/office/drawing/2016/5/11/chartex" xmlns:cx6="http://schemas.microsoft.com/office/drawing/2016/5/12/chartex" xmlns:cx7="http://schemas.microsoft.com/office/drawing/2016/5/13/chartex" xmlns:cx8="http://schemas.microsoft.com/office/drawing/2016/5/14/chartex" xmlns:mc="http://schemas.openxmlformats.org/markup-compatibility/2006" xmlns:aink="http://schemas.microsoft.com/office/drawing/2016/ink" xmlns:am3d="http://schemas.microsoft.com/office/drawing/2017/model3d" xmlns:o="urn:schemas-microsoft-com:office:office" xmlns:oel="http://schemas.microsoft.com/office/2019/extlst" xmlns:r="http://schemas.openxmlformats.org/officeDocument/2006/relationships" xmlns:m="http://schemas.openxmlformats.org/officeDocument/2006/math" xmlns:v="urn:schemas-microsoft-com:vml" xmlns:wp14="http://schemas.microsoft.com/office/word/2010/wordprocessingDrawing" xmlns:wp="http://schemas.openxmlformats.org/drawingml/2006/wordprocessingDrawing" xmlns:w10="urn:schemas-microsoft-com:office:word" xmlns:w="http://schemas.openxmlformats.org/wordprocessingml/2006/main" xmlns:w14="http://schemas.microsoft.com/office/word/2010/wordml" xmlns:w15="http://schemas.microsoft.com/office/word/2012/wordml" xmlns:w16cex="http://schemas.microsoft.com/office/word/2018/wordml/cex" xmlns:w16cid="http://schemas.microsoft.com/office/word/2016/wordml/cid" xmlns:w16="http://schemas.microsoft.com/office/word/2018/wordml" xmlns:w16du="http://schemas.microsoft.com/office/word/2023/wordml/word16du" xmlns:w16sdtdh="http://schemas.microsoft.com/office/word/2020/wordml/sdtdatahash" xmlns:w16sdtfl="http://schemas.microsoft.com/office/word/2024/wordml/sdtformatlock" xmlns:w16se="http://schemas.microsoft.com/office/word/2015/wordml/symex" xmlns:wpg="http://schemas.microsoft.com/office/word/2010/wordprocessingGroup" xmlns:wpi="http://schemas.microsoft.com/office/word/2010/wordprocessingInk" xmlns:wne="http://schemas.microsoft.com/office/word/2006/wordml" xmlns:wps="http://schemas.microsoft.com/office/word/2010/wordprocessingShape" mc:Ignorable="w14 w15 w16se w16cid w16 w16cex w16sdtdh w16sdtfl w16du wp14">
+<w:endnotes xmlns:wpc="http://schemas.microsoft.com/office/word/2010/wordprocessingCanvas" xmlns:cx="http://schemas.microsoft.com/office/drawing/2014/chartex" xmlns:cx1="http://schemas.microsoft.com/office/drawing/2015/9/8/chartex" xmlns:cx2="http://schemas.microsoft.com/office/drawing/2015/10/21/chartex" xmlns:cx3="http://schemas.microsoft.com/office/drawing/2016/5/9/chartex" xmlns:cx4="http://schemas.microsoft.com/office/drawing/2016/5/10/chartex" xmlns:cx5="http://schemas.microsoft.com/office/drawing/2016/5/11/chartex" xmlns:cx6="http://schemas.microsoft.com/office/drawing/2016/5/12/chartex" xmlns:cx7="http://schemas.microsoft.com/office/drawing/2016/5/13/chartex" xmlns:cx8="http://schemas.microsoft.com/office/drawing/2016/5/14/chartex" xmlns:mc="http://schemas.openxmlformats.org/markup-compatibility/2006" xmlns:aink="http://schemas.microsoft.com/office/drawing/2016/ink" xmlns:am3d="http://schemas.microsoft.com/office/drawing/2017/model3d" xmlns:o="urn:schemas-microsoft-com:office:office" xmlns:r="http://schemas.openxmlformats.org/officeDocument/2006/relationships" xmlns:m="http://schemas.openxmlformats.org/officeDocument/2006/math" xmlns:v="urn:schemas-microsoft-com:vml" xmlns:wp14="http://schemas.microsoft.com/office/word/2010/wordprocessingDrawing" xmlns:wp="http://schemas.openxmlformats.org/drawingml/2006/wordprocessingDrawing" xmlns:w10="urn:schemas-microsoft-com:office:word" xmlns:w="http://schemas.openxmlformats.org/wordprocessingml/2006/main" xmlns:w14="http://schemas.microsoft.com/office/word/2010/wordml" xmlns:w15="http://schemas.microsoft.com/office/word/2012/wordml" xmlns:w16cid="http://schemas.microsoft.com/office/word/2016/wordml/cid" xmlns:w16se="http://schemas.microsoft.com/office/word/2015/wordml/symex" xmlns:wpg="http://schemas.microsoft.com/office/word/2010/wordprocessingGroup" xmlns:wpi="http://schemas.microsoft.com/office/word/2010/wordprocessingInk" xmlns:wne="http://schemas.microsoft.com/office/word/2006/wordml" xmlns:wps="http://schemas.microsoft.com/office/word/2010/wordprocessingShape" mc:Ignorable="w14 w15 w16se w16cid wp14">
   <w:endnote w:type="separator" w:id="-1">
     <w:p>
       <w:pPr>
@@ -14969,7 +16241,7 @@
 </file>
 
 <file path=word/footnotes.xml><?xml version="1.0" encoding="utf-8"?>
-<w:footnotes xmlns:wpc="http://schemas.microsoft.com/office/word/2010/wordprocessingCanvas" xmlns:cx="http://schemas.microsoft.com/office/drawing/2014/chartex" xmlns:cx1="http://schemas.microsoft.com/office/drawing/2015/9/8/chartex" xmlns:cx2="http://schemas.microsoft.com/office/drawing/2015/10/21/chartex" xmlns:cx3="http://schemas.microsoft.com/office/drawing/2016/5/9/chartex" xmlns:cx4="http://schemas.microsoft.com/office/drawing/2016/5/10/chartex" xmlns:cx5="http://schemas.microsoft.com/office/drawing/2016/5/11/chartex" xmlns:cx6="http://schemas.microsoft.com/office/drawing/2016/5/12/chartex" xmlns:cx7="http://schemas.microsoft.com/office/drawing/2016/5/13/chartex" xmlns:cx8="http://schemas.microsoft.com/office/drawing/2016/5/14/chartex" xmlns:mc="http://schemas.openxmlformats.org/markup-compatibility/2006" xmlns:aink="http://schemas.microsoft.com/office/drawing/2016/ink" xmlns:am3d="http://schemas.microsoft.com/office/drawing/2017/model3d" xmlns:o="urn:schemas-microsoft-com:office:office" xmlns:oel="http://schemas.microsoft.com/office/2019/extlst" xmlns:r="http://schemas.openxmlformats.org/officeDocument/2006/relationships" xmlns:m="http://schemas.openxmlformats.org/officeDocument/2006/math" xmlns:v="urn:schemas-microsoft-com:vml" xmlns:wp14="http://schemas.microsoft.com/office/word/2010/wordprocessingDrawing" xmlns:wp="http://schemas.openxmlformats.org/drawingml/2006/wordprocessingDrawing" xmlns:w10="urn:schemas-microsoft-com:office:word" xmlns:w="http://schemas.openxmlformats.org/wordprocessingml/2006/main" xmlns:w14="http://schemas.microsoft.com/office/word/2010/wordml" xmlns:w15="http://schemas.microsoft.com/office/word/2012/wordml" xmlns:w16cex="http://schemas.microsoft.com/office/word/2018/wordml/cex" xmlns:w16cid="http://schemas.microsoft.com/office/word/2016/wordml/cid" xmlns:w16="http://schemas.microsoft.com/office/word/2018/wordml" xmlns:w16du="http://schemas.microsoft.com/office/word/2023/wordml/word16du" xmlns:w16sdtdh="http://schemas.microsoft.com/office/word/2020/wordml/sdtdatahash" xmlns:w16sdtfl="http://schemas.microsoft.com/office/word/2024/wordml/sdtformatlock" xmlns:w16se="http://schemas.microsoft.com/office/word/2015/wordml/symex" xmlns:wpg="http://schemas.microsoft.com/office/word/2010/wordprocessingGroup" xmlns:wpi="http://schemas.microsoft.com/office/word/2010/wordprocessingInk" xmlns:wne="http://schemas.microsoft.com/office/word/2006/wordml" xmlns:wps="http://schemas.microsoft.com/office/word/2010/wordprocessingShape" mc:Ignorable="w14 w15 w16se w16cid w16 w16cex w16sdtdh w16sdtfl w16du wp14">
+<w:footnotes xmlns:wpc="http://schemas.microsoft.com/office/word/2010/wordprocessingCanvas" xmlns:cx="http://schemas.microsoft.com/office/drawing/2014/chartex" xmlns:cx1="http://schemas.microsoft.com/office/drawing/2015/9/8/chartex" xmlns:cx2="http://schemas.microsoft.com/office/drawing/2015/10/21/chartex" xmlns:cx3="http://schemas.microsoft.com/office/drawing/2016/5/9/chartex" xmlns:cx4="http://schemas.microsoft.com/office/drawing/2016/5/10/chartex" xmlns:cx5="http://schemas.microsoft.com/office/drawing/2016/5/11/chartex" xmlns:cx6="http://schemas.microsoft.com/office/drawing/2016/5/12/chartex" xmlns:cx7="http://schemas.microsoft.com/office/drawing/2016/5/13/chartex" xmlns:cx8="http://schemas.microsoft.com/office/drawing/2016/5/14/chartex" xmlns:mc="http://schemas.openxmlformats.org/markup-compatibility/2006" xmlns:aink="http://schemas.microsoft.com/office/drawing/2016/ink" xmlns:am3d="http://schemas.microsoft.com/office/drawing/2017/model3d" xmlns:o="urn:schemas-microsoft-com:office:office" xmlns:r="http://schemas.openxmlformats.org/officeDocument/2006/relationships" xmlns:m="http://schemas.openxmlformats.org/officeDocument/2006/math" xmlns:v="urn:schemas-microsoft-com:vml" xmlns:wp14="http://schemas.microsoft.com/office/word/2010/wordprocessingDrawing" xmlns:wp="http://schemas.openxmlformats.org/drawingml/2006/wordprocessingDrawing" xmlns:w10="urn:schemas-microsoft-com:office:word" xmlns:w="http://schemas.openxmlformats.org/wordprocessingml/2006/main" xmlns:w14="http://schemas.microsoft.com/office/word/2010/wordml" xmlns:w15="http://schemas.microsoft.com/office/word/2012/wordml" xmlns:w16cid="http://schemas.microsoft.com/office/word/2016/wordml/cid" xmlns:w16se="http://schemas.microsoft.com/office/word/2015/wordml/symex" xmlns:wpg="http://schemas.microsoft.com/office/word/2010/wordprocessingGroup" xmlns:wpi="http://schemas.microsoft.com/office/word/2010/wordprocessingInk" xmlns:wne="http://schemas.microsoft.com/office/word/2006/wordml" xmlns:wps="http://schemas.microsoft.com/office/word/2010/wordprocessingShape" mc:Ignorable="w14 w15 w16se w16cid wp14">
   <w:footnote w:type="separator" w:id="-1">
     <w:p>
       <w:pPr>
@@ -14994,10 +16266,10 @@
 </file>
 
 <file path=word/header1.xml><?xml version="1.0" encoding="utf-8"?>
-<w:hdr xmlns:wpc="http://schemas.microsoft.com/office/word/2010/wordprocessingCanvas" xmlns:cx="http://schemas.microsoft.com/office/drawing/2014/chartex" xmlns:cx1="http://schemas.microsoft.com/office/drawing/2015/9/8/chartex" xmlns:cx2="http://schemas.microsoft.com/office/drawing/2015/10/21/chartex" xmlns:cx3="http://schemas.microsoft.com/office/drawing/2016/5/9/chartex" xmlns:cx4="http://schemas.microsoft.com/office/drawing/2016/5/10/chartex" xmlns:cx5="http://schemas.microsoft.com/office/drawing/2016/5/11/chartex" xmlns:cx6="http://schemas.microsoft.com/office/drawing/2016/5/12/chartex" xmlns:cx7="http://schemas.microsoft.com/office/drawing/2016/5/13/chartex" xmlns:cx8="http://schemas.microsoft.com/office/drawing/2016/5/14/chartex" xmlns:mc="http://schemas.openxmlformats.org/markup-compatibility/2006" xmlns:aink="http://schemas.microsoft.com/office/drawing/2016/ink" xmlns:am3d="http://schemas.microsoft.com/office/drawing/2017/model3d" xmlns:o="urn:schemas-microsoft-com:office:office" xmlns:oel="http://schemas.microsoft.com/office/2019/extlst" xmlns:r="http://schemas.openxmlformats.org/officeDocument/2006/relationships" xmlns:m="http://schemas.openxmlformats.org/officeDocument/2006/math" xmlns:v="urn:schemas-microsoft-com:vml" xmlns:wp14="http://schemas.microsoft.com/office/word/2010/wordprocessingDrawing" xmlns:wp="http://schemas.openxmlformats.org/drawingml/2006/wordprocessingDrawing" xmlns:w10="urn:schemas-microsoft-com:office:word" xmlns:w="http://schemas.openxmlformats.org/wordprocessingml/2006/main" xmlns:w14="http://schemas.microsoft.com/office/word/2010/wordml" xmlns:w15="http://schemas.microsoft.com/office/word/2012/wordml" xmlns:w16cex="http://schemas.microsoft.com/office/word/2018/wordml/cex" xmlns:w16cid="http://schemas.microsoft.com/office/word/2016/wordml/cid" xmlns:w16="http://schemas.microsoft.com/office/word/2018/wordml" xmlns:w16du="http://schemas.microsoft.com/office/word/2023/wordml/word16du" xmlns:w16sdtdh="http://schemas.microsoft.com/office/word/2020/wordml/sdtdatahash" xmlns:w16sdtfl="http://schemas.microsoft.com/office/word/2024/wordml/sdtformatlock" xmlns:w16se="http://schemas.microsoft.com/office/word/2015/wordml/symex" xmlns:wpg="http://schemas.microsoft.com/office/word/2010/wordprocessingGroup" xmlns:wpi="http://schemas.microsoft.com/office/word/2010/wordprocessingInk" xmlns:wne="http://schemas.microsoft.com/office/word/2006/wordml" xmlns:wps="http://schemas.microsoft.com/office/word/2010/wordprocessingShape" mc:Ignorable="w14 w15 w16se w16cid w16 w16cex w16sdtdh w16sdtfl w16du wp14">
+<w:hdr xmlns:wpc="http://schemas.microsoft.com/office/word/2010/wordprocessingCanvas" xmlns:cx="http://schemas.microsoft.com/office/drawing/2014/chartex" xmlns:cx1="http://schemas.microsoft.com/office/drawing/2015/9/8/chartex" xmlns:cx2="http://schemas.microsoft.com/office/drawing/2015/10/21/chartex" xmlns:cx3="http://schemas.microsoft.com/office/drawing/2016/5/9/chartex" xmlns:cx4="http://schemas.microsoft.com/office/drawing/2016/5/10/chartex" xmlns:cx5="http://schemas.microsoft.com/office/drawing/2016/5/11/chartex" xmlns:cx6="http://schemas.microsoft.com/office/drawing/2016/5/12/chartex" xmlns:cx7="http://schemas.microsoft.com/office/drawing/2016/5/13/chartex" xmlns:cx8="http://schemas.microsoft.com/office/drawing/2016/5/14/chartex" xmlns:mc="http://schemas.openxmlformats.org/markup-compatibility/2006" xmlns:aink="http://schemas.microsoft.com/office/drawing/2016/ink" xmlns:am3d="http://schemas.microsoft.com/office/drawing/2017/model3d" xmlns:o="urn:schemas-microsoft-com:office:office" xmlns:r="http://schemas.openxmlformats.org/officeDocument/2006/relationships" xmlns:m="http://schemas.openxmlformats.org/officeDocument/2006/math" xmlns:v="urn:schemas-microsoft-com:vml" xmlns:wp14="http://schemas.microsoft.com/office/word/2010/wordprocessingDrawing" xmlns:wp="http://schemas.openxmlformats.org/drawingml/2006/wordprocessingDrawing" xmlns:w10="urn:schemas-microsoft-com:office:word" xmlns:w="http://schemas.openxmlformats.org/wordprocessingml/2006/main" xmlns:w14="http://schemas.microsoft.com/office/word/2010/wordml" xmlns:w15="http://schemas.microsoft.com/office/word/2012/wordml" xmlns:w16cid="http://schemas.microsoft.com/office/word/2016/wordml/cid" xmlns:w16se="http://schemas.microsoft.com/office/word/2015/wordml/symex" xmlns:wpg="http://schemas.microsoft.com/office/word/2010/wordprocessingGroup" xmlns:wpi="http://schemas.microsoft.com/office/word/2010/wordprocessingInk" xmlns:wne="http://schemas.microsoft.com/office/word/2006/wordml" xmlns:wps="http://schemas.microsoft.com/office/word/2010/wordprocessingShape" mc:Ignorable="w14 w15 w16se w16cid wp14">
   <w:p>
     <w:pPr>
-      <w:pStyle w:val="Header"/>
+      <w:pStyle w:val="a3"/>
       <w:rPr>
         <w:rFonts w:ascii="TH SarabunPSK" w:hAnsi="TH SarabunPSK" w:cs="TH SarabunPSK"/>
         <w:b/>
@@ -15181,7 +16453,7 @@
   </w:p>
   <w:p>
     <w:pPr>
-      <w:pStyle w:val="Header"/>
+      <w:pStyle w:val="a3"/>
       <w:rPr>
         <w:rFonts w:ascii="TH SarabunPSK" w:hAnsi="TH SarabunPSK" w:cs="TH SarabunPSK"/>
         <w:b/>
@@ -15335,8 +16607,175 @@
 </file>
 
 <file path=word/numbering.xml><?xml version="1.0" encoding="utf-8"?>
-<w:numbering xmlns:wpc="http://schemas.microsoft.com/office/word/2010/wordprocessingCanvas" xmlns:cx="http://schemas.microsoft.com/office/drawing/2014/chartex" xmlns:cx1="http://schemas.microsoft.com/office/drawing/2015/9/8/chartex" xmlns:cx2="http://schemas.microsoft.com/office/drawing/2015/10/21/chartex" xmlns:cx3="http://schemas.microsoft.com/office/drawing/2016/5/9/chartex" xmlns:cx4="http://schemas.microsoft.com/office/drawing/2016/5/10/chartex" xmlns:cx5="http://schemas.microsoft.com/office/drawing/2016/5/11/chartex" xmlns:cx6="http://schemas.microsoft.com/office/drawing/2016/5/12/chartex" xmlns:cx7="http://schemas.microsoft.com/office/drawing/2016/5/13/chartex" xmlns:cx8="http://schemas.microsoft.com/office/drawing/2016/5/14/chartex" xmlns:mc="http://schemas.openxmlformats.org/markup-compatibility/2006" xmlns:aink="http://schemas.microsoft.com/office/drawing/2016/ink" xmlns:am3d="http://schemas.microsoft.com/office/drawing/2017/model3d" xmlns:o="urn:schemas-microsoft-com:office:office" xmlns:oel="http://schemas.microsoft.com/office/2019/extlst" xmlns:r="http://schemas.openxmlformats.org/officeDocument/2006/relationships" xmlns:m="http://schemas.openxmlformats.org/officeDocument/2006/math" xmlns:v="urn:schemas-microsoft-com:vml" xmlns:wp14="http://schemas.microsoft.com/office/word/2010/wordprocessingDrawing" xmlns:wp="http://schemas.openxmlformats.org/drawingml/2006/wordprocessingDrawing" xmlns:w10="urn:schemas-microsoft-com:office:word" xmlns:w="http://schemas.openxmlformats.org/wordprocessingml/2006/main" xmlns:w14="http://schemas.microsoft.com/office/word/2010/wordml" xmlns:w15="http://schemas.microsoft.com/office/word/2012/wordml" xmlns:w16cex="http://schemas.microsoft.com/office/word/2018/wordml/cex" xmlns:w16cid="http://schemas.microsoft.com/office/word/2016/wordml/cid" xmlns:w16="http://schemas.microsoft.com/office/word/2018/wordml" xmlns:w16du="http://schemas.microsoft.com/office/word/2023/wordml/word16du" xmlns:w16sdtdh="http://schemas.microsoft.com/office/word/2020/wordml/sdtdatahash" xmlns:w16sdtfl="http://schemas.microsoft.com/office/word/2024/wordml/sdtformatlock" xmlns:w16se="http://schemas.microsoft.com/office/word/2015/wordml/symex" xmlns:wpg="http://schemas.microsoft.com/office/word/2010/wordprocessingGroup" xmlns:wpi="http://schemas.microsoft.com/office/word/2010/wordprocessingInk" xmlns:wne="http://schemas.microsoft.com/office/word/2006/wordml" xmlns:wps="http://schemas.microsoft.com/office/word/2010/wordprocessingShape" mc:Ignorable="w14 w15 w16se w16cid w16 w16cex w16sdtdh w16sdtfl w16du wp14">
+<w:numbering xmlns:wpc="http://schemas.microsoft.com/office/word/2010/wordprocessingCanvas" xmlns:cx="http://schemas.microsoft.com/office/drawing/2014/chartex" xmlns:cx1="http://schemas.microsoft.com/office/drawing/2015/9/8/chartex" xmlns:cx2="http://schemas.microsoft.com/office/drawing/2015/10/21/chartex" xmlns:cx3="http://schemas.microsoft.com/office/drawing/2016/5/9/chartex" xmlns:cx4="http://schemas.microsoft.com/office/drawing/2016/5/10/chartex" xmlns:cx5="http://schemas.microsoft.com/office/drawing/2016/5/11/chartex" xmlns:cx6="http://schemas.microsoft.com/office/drawing/2016/5/12/chartex" xmlns:cx7="http://schemas.microsoft.com/office/drawing/2016/5/13/chartex" xmlns:cx8="http://schemas.microsoft.com/office/drawing/2016/5/14/chartex" xmlns:mc="http://schemas.openxmlformats.org/markup-compatibility/2006" xmlns:aink="http://schemas.microsoft.com/office/drawing/2016/ink" xmlns:am3d="http://schemas.microsoft.com/office/drawing/2017/model3d" xmlns:o="urn:schemas-microsoft-com:office:office" xmlns:r="http://schemas.openxmlformats.org/officeDocument/2006/relationships" xmlns:m="http://schemas.openxmlformats.org/officeDocument/2006/math" xmlns:v="urn:schemas-microsoft-com:vml" xmlns:wp14="http://schemas.microsoft.com/office/word/2010/wordprocessingDrawing" xmlns:wp="http://schemas.openxmlformats.org/drawingml/2006/wordprocessingDrawing" xmlns:w10="urn:schemas-microsoft-com:office:word" xmlns:w="http://schemas.openxmlformats.org/wordprocessingml/2006/main" xmlns:w14="http://schemas.microsoft.com/office/word/2010/wordml" xmlns:w15="http://schemas.microsoft.com/office/word/2012/wordml" xmlns:w16cid="http://schemas.microsoft.com/office/word/2016/wordml/cid" xmlns:w16se="http://schemas.microsoft.com/office/word/2015/wordml/symex" xmlns:wpg="http://schemas.microsoft.com/office/word/2010/wordprocessingGroup" xmlns:wpi="http://schemas.microsoft.com/office/word/2010/wordprocessingInk" xmlns:wne="http://schemas.microsoft.com/office/word/2006/wordml" xmlns:wps="http://schemas.microsoft.com/office/word/2010/wordprocessingShape" mc:Ignorable="w14 w15 w16se w16cid wp14">
+  <w:numPicBullet w:numPicBulletId="0">
+    <w:pict>
+      <v:shapetype id="_x0000_t75" coordsize="21600,21600" o:spt="75" o:preferrelative="t" path="m@4@5l@4@11@9@11@9@5xe" filled="f" stroked="f">
+        <v:stroke joinstyle="miter"/>
+        <v:formulas>
+          <v:f eqn="if lineDrawn pixelLineWidth 0"/>
+          <v:f eqn="sum @0 1 0"/>
+          <v:f eqn="sum 0 0 @1"/>
+          <v:f eqn="prod @2 1 2"/>
+          <v:f eqn="prod @3 21600 pixelWidth"/>
+          <v:f eqn="prod @3 21600 pixelHeight"/>
+          <v:f eqn="sum @0 0 1"/>
+          <v:f eqn="prod @6 1 2"/>
+          <v:f eqn="prod @7 21600 pixelWidth"/>
+          <v:f eqn="sum @8 21600 0"/>
+          <v:f eqn="prod @7 21600 pixelHeight"/>
+          <v:f eqn="sum @10 21600 0"/>
+        </v:formulas>
+        <v:path o:extrusionok="f" gradientshapeok="t" o:connecttype="rect"/>
+        <o:lock v:ext="edit" aspectratio="t"/>
+      </v:shapetype>
+      <v:shape id="_x0000_i1044" type="#_x0000_t75" style="width:17.25pt;height:15.75pt;visibility:visible;mso-wrap-style:square" o:bullet="t">
+        <v:imagedata r:id="rId1" o:title=""/>
+      </v:shape>
+    </w:pict>
+  </w:numPicBullet>
   <w:abstractNum w:abstractNumId="0" w15:restartNumberingAfterBreak="0">
+    <w:nsid w:val="174203DC"/>
+    <w:multiLevelType w:val="hybridMultilevel"/>
+    <w:tmpl w:val="911A062A"/>
+    <w:lvl w:ilvl="0" w:tplc="FCDC4F2E">
+      <w:start w:val="1"/>
+      <w:numFmt w:val="bullet"/>
+      <w:lvlText w:val=""/>
+      <w:lvlPicBulletId w:val="0"/>
+      <w:lvlJc w:val="left"/>
+      <w:pPr>
+        <w:tabs>
+          <w:tab w:val="num" w:pos="1353"/>
+        </w:tabs>
+        <w:ind w:left="1353" w:hanging="360"/>
+      </w:pPr>
+      <w:rPr>
+        <w:rFonts w:ascii="Symbol" w:hAnsi="Symbol" w:hint="default"/>
+      </w:rPr>
+    </w:lvl>
+    <w:lvl w:ilvl="1" w:tplc="1B366A20" w:tentative="1">
+      <w:start w:val="1"/>
+      <w:numFmt w:val="bullet"/>
+      <w:lvlText w:val=""/>
+      <w:lvlJc w:val="left"/>
+      <w:pPr>
+        <w:tabs>
+          <w:tab w:val="num" w:pos="2073"/>
+        </w:tabs>
+        <w:ind w:left="2073" w:hanging="360"/>
+      </w:pPr>
+      <w:rPr>
+        <w:rFonts w:ascii="Symbol" w:hAnsi="Symbol" w:hint="default"/>
+      </w:rPr>
+    </w:lvl>
+    <w:lvl w:ilvl="2" w:tplc="A52AD7EC" w:tentative="1">
+      <w:start w:val="1"/>
+      <w:numFmt w:val="bullet"/>
+      <w:lvlText w:val=""/>
+      <w:lvlJc w:val="left"/>
+      <w:pPr>
+        <w:tabs>
+          <w:tab w:val="num" w:pos="2793"/>
+        </w:tabs>
+        <w:ind w:left="2793" w:hanging="360"/>
+      </w:pPr>
+      <w:rPr>
+        <w:rFonts w:ascii="Symbol" w:hAnsi="Symbol" w:hint="default"/>
+      </w:rPr>
+    </w:lvl>
+    <w:lvl w:ilvl="3" w:tplc="3A508B0E" w:tentative="1">
+      <w:start w:val="1"/>
+      <w:numFmt w:val="bullet"/>
+      <w:lvlText w:val=""/>
+      <w:lvlJc w:val="left"/>
+      <w:pPr>
+        <w:tabs>
+          <w:tab w:val="num" w:pos="3513"/>
+        </w:tabs>
+        <w:ind w:left="3513" w:hanging="360"/>
+      </w:pPr>
+      <w:rPr>
+        <w:rFonts w:ascii="Symbol" w:hAnsi="Symbol" w:hint="default"/>
+      </w:rPr>
+    </w:lvl>
+    <w:lvl w:ilvl="4" w:tplc="357C3530" w:tentative="1">
+      <w:start w:val="1"/>
+      <w:numFmt w:val="bullet"/>
+      <w:lvlText w:val=""/>
+      <w:lvlJc w:val="left"/>
+      <w:pPr>
+        <w:tabs>
+          <w:tab w:val="num" w:pos="4233"/>
+        </w:tabs>
+        <w:ind w:left="4233" w:hanging="360"/>
+      </w:pPr>
+      <w:rPr>
+        <w:rFonts w:ascii="Symbol" w:hAnsi="Symbol" w:hint="default"/>
+      </w:rPr>
+    </w:lvl>
+    <w:lvl w:ilvl="5" w:tplc="04F21E66" w:tentative="1">
+      <w:start w:val="1"/>
+      <w:numFmt w:val="bullet"/>
+      <w:lvlText w:val=""/>
+      <w:lvlJc w:val="left"/>
+      <w:pPr>
+        <w:tabs>
+          <w:tab w:val="num" w:pos="4953"/>
+        </w:tabs>
+        <w:ind w:left="4953" w:hanging="360"/>
+      </w:pPr>
+      <w:rPr>
+        <w:rFonts w:ascii="Symbol" w:hAnsi="Symbol" w:hint="default"/>
+      </w:rPr>
+    </w:lvl>
+    <w:lvl w:ilvl="6" w:tplc="A4947262" w:tentative="1">
+      <w:start w:val="1"/>
+      <w:numFmt w:val="bullet"/>
+      <w:lvlText w:val=""/>
+      <w:lvlJc w:val="left"/>
+      <w:pPr>
+        <w:tabs>
+          <w:tab w:val="num" w:pos="5673"/>
+        </w:tabs>
+        <w:ind w:left="5673" w:hanging="360"/>
+      </w:pPr>
+      <w:rPr>
+        <w:rFonts w:ascii="Symbol" w:hAnsi="Symbol" w:hint="default"/>
+      </w:rPr>
+    </w:lvl>
+    <w:lvl w:ilvl="7" w:tplc="BE4CE7EC" w:tentative="1">
+      <w:start w:val="1"/>
+      <w:numFmt w:val="bullet"/>
+      <w:lvlText w:val=""/>
+      <w:lvlJc w:val="left"/>
+      <w:pPr>
+        <w:tabs>
+          <w:tab w:val="num" w:pos="6393"/>
+        </w:tabs>
+        <w:ind w:left="6393" w:hanging="360"/>
+      </w:pPr>
+      <w:rPr>
+        <w:rFonts w:ascii="Symbol" w:hAnsi="Symbol" w:hint="default"/>
+      </w:rPr>
+    </w:lvl>
+    <w:lvl w:ilvl="8" w:tplc="08D2D09E" w:tentative="1">
+      <w:start w:val="1"/>
+      <w:numFmt w:val="bullet"/>
+      <w:lvlText w:val=""/>
+      <w:lvlJc w:val="left"/>
+      <w:pPr>
+        <w:tabs>
+          <w:tab w:val="num" w:pos="7113"/>
+        </w:tabs>
+        <w:ind w:left="7113" w:hanging="360"/>
+      </w:pPr>
+      <w:rPr>
+        <w:rFonts w:ascii="Symbol" w:hAnsi="Symbol" w:hint="default"/>
+      </w:rPr>
+    </w:lvl>
+  </w:abstractNum>
+  <w:abstractNum w:abstractNumId="1" w15:restartNumberingAfterBreak="0">
     <w:nsid w:val="1B567B81"/>
     <w:multiLevelType w:val="multilevel"/>
     <w:tmpl w:val="C7720902"/>
@@ -15449,7 +16888,7 @@
       </w:rPr>
     </w:lvl>
   </w:abstractNum>
-  <w:abstractNum w:abstractNumId="1" w15:restartNumberingAfterBreak="0">
+  <w:abstractNum w:abstractNumId="2" w15:restartNumberingAfterBreak="0">
     <w:nsid w:val="20F3469D"/>
     <w:multiLevelType w:val="hybridMultilevel"/>
     <w:tmpl w:val="10A84C04"/>
@@ -15538,7 +16977,7 @@
       </w:pPr>
     </w:lvl>
   </w:abstractNum>
-  <w:abstractNum w:abstractNumId="2" w15:restartNumberingAfterBreak="0">
+  <w:abstractNum w:abstractNumId="3" w15:restartNumberingAfterBreak="0">
     <w:nsid w:val="23C43F5E"/>
     <w:multiLevelType w:val="hybridMultilevel"/>
     <w:tmpl w:val="DF182A40"/>
@@ -15627,7 +17066,7 @@
       </w:pPr>
     </w:lvl>
   </w:abstractNum>
-  <w:abstractNum w:abstractNumId="3" w15:restartNumberingAfterBreak="0">
+  <w:abstractNum w:abstractNumId="4" w15:restartNumberingAfterBreak="0">
     <w:nsid w:val="27EF2E06"/>
     <w:multiLevelType w:val="hybridMultilevel"/>
     <w:tmpl w:val="DF182A40"/>
@@ -15716,7 +17155,7 @@
       </w:pPr>
     </w:lvl>
   </w:abstractNum>
-  <w:abstractNum w:abstractNumId="4" w15:restartNumberingAfterBreak="0">
+  <w:abstractNum w:abstractNumId="5" w15:restartNumberingAfterBreak="0">
     <w:nsid w:val="2AD85948"/>
     <w:multiLevelType w:val="hybridMultilevel"/>
     <w:tmpl w:val="B53065B6"/>
@@ -15805,7 +17244,7 @@
       </w:pPr>
     </w:lvl>
   </w:abstractNum>
-  <w:abstractNum w:abstractNumId="5" w15:restartNumberingAfterBreak="0">
+  <w:abstractNum w:abstractNumId="6" w15:restartNumberingAfterBreak="0">
     <w:nsid w:val="2B3418E2"/>
     <w:multiLevelType w:val="hybridMultilevel"/>
     <w:tmpl w:val="DF182A40"/>
@@ -15894,7 +17333,7 @@
       </w:pPr>
     </w:lvl>
   </w:abstractNum>
-  <w:abstractNum w:abstractNumId="6" w15:restartNumberingAfterBreak="0">
+  <w:abstractNum w:abstractNumId="7" w15:restartNumberingAfterBreak="0">
     <w:nsid w:val="2F6040D9"/>
     <w:multiLevelType w:val="hybridMultilevel"/>
     <w:tmpl w:val="DF182A40"/>
@@ -15983,7 +17422,7 @@
       </w:pPr>
     </w:lvl>
   </w:abstractNum>
-  <w:abstractNum w:abstractNumId="7" w15:restartNumberingAfterBreak="0">
+  <w:abstractNum w:abstractNumId="8" w15:restartNumberingAfterBreak="0">
     <w:nsid w:val="34CD5B7F"/>
     <w:multiLevelType w:val="hybridMultilevel"/>
     <w:tmpl w:val="10A84C04"/>
@@ -16072,7 +17511,7 @@
       </w:pPr>
     </w:lvl>
   </w:abstractNum>
-  <w:abstractNum w:abstractNumId="8" w15:restartNumberingAfterBreak="0">
+  <w:abstractNum w:abstractNumId="9" w15:restartNumberingAfterBreak="0">
     <w:nsid w:val="39AF2D4F"/>
     <w:multiLevelType w:val="hybridMultilevel"/>
     <w:tmpl w:val="14543E86"/>
@@ -16162,7 +17601,7 @@
       </w:pPr>
     </w:lvl>
   </w:abstractNum>
-  <w:abstractNum w:abstractNumId="9" w15:restartNumberingAfterBreak="0">
+  <w:abstractNum w:abstractNumId="10" w15:restartNumberingAfterBreak="0">
     <w:nsid w:val="3C165D3F"/>
     <w:multiLevelType w:val="hybridMultilevel"/>
     <w:tmpl w:val="DF182A40"/>
@@ -16251,7 +17690,7 @@
       </w:pPr>
     </w:lvl>
   </w:abstractNum>
-  <w:abstractNum w:abstractNumId="10" w15:restartNumberingAfterBreak="0">
+  <w:abstractNum w:abstractNumId="11" w15:restartNumberingAfterBreak="0">
     <w:nsid w:val="46794DAE"/>
     <w:multiLevelType w:val="hybridMultilevel"/>
     <w:tmpl w:val="DF182A40"/>
@@ -16340,7 +17779,7 @@
       </w:pPr>
     </w:lvl>
   </w:abstractNum>
-  <w:abstractNum w:abstractNumId="11" w15:restartNumberingAfterBreak="0">
+  <w:abstractNum w:abstractNumId="12" w15:restartNumberingAfterBreak="0">
     <w:nsid w:val="47636BE0"/>
     <w:multiLevelType w:val="hybridMultilevel"/>
     <w:tmpl w:val="DF182A40"/>
@@ -16429,7 +17868,7 @@
       </w:pPr>
     </w:lvl>
   </w:abstractNum>
-  <w:abstractNum w:abstractNumId="12" w15:restartNumberingAfterBreak="0">
+  <w:abstractNum w:abstractNumId="13" w15:restartNumberingAfterBreak="0">
     <w:nsid w:val="495A4482"/>
     <w:multiLevelType w:val="hybridMultilevel"/>
     <w:tmpl w:val="DF182A40"/>
@@ -16518,7 +17957,7 @@
       </w:pPr>
     </w:lvl>
   </w:abstractNum>
-  <w:abstractNum w:abstractNumId="13" w15:restartNumberingAfterBreak="0">
+  <w:abstractNum w:abstractNumId="14" w15:restartNumberingAfterBreak="0">
     <w:nsid w:val="590C5CF9"/>
     <w:multiLevelType w:val="hybridMultilevel"/>
     <w:tmpl w:val="DF182A40"/>
@@ -16607,7 +18046,7 @@
       </w:pPr>
     </w:lvl>
   </w:abstractNum>
-  <w:abstractNum w:abstractNumId="14" w15:restartNumberingAfterBreak="0">
+  <w:abstractNum w:abstractNumId="15" w15:restartNumberingAfterBreak="0">
     <w:nsid w:val="62A219E0"/>
     <w:multiLevelType w:val="hybridMultilevel"/>
     <w:tmpl w:val="9DB49342"/>
@@ -16696,7 +18135,7 @@
       </w:pPr>
     </w:lvl>
   </w:abstractNum>
-  <w:abstractNum w:abstractNumId="15" w15:restartNumberingAfterBreak="0">
+  <w:abstractNum w:abstractNumId="16" w15:restartNumberingAfterBreak="0">
     <w:nsid w:val="695B191B"/>
     <w:multiLevelType w:val="hybridMultilevel"/>
     <w:tmpl w:val="9DB49342"/>
@@ -16785,7 +18224,7 @@
       </w:pPr>
     </w:lvl>
   </w:abstractNum>
-  <w:abstractNum w:abstractNumId="16" w15:restartNumberingAfterBreak="0">
+  <w:abstractNum w:abstractNumId="17" w15:restartNumberingAfterBreak="0">
     <w:nsid w:val="7AC106F7"/>
     <w:multiLevelType w:val="hybridMultilevel"/>
     <w:tmpl w:val="8ABAA59A"/>
@@ -16874,7 +18313,7 @@
       </w:pPr>
     </w:lvl>
   </w:abstractNum>
-  <w:abstractNum w:abstractNumId="17" w15:restartNumberingAfterBreak="0">
+  <w:abstractNum w:abstractNumId="18" w15:restartNumberingAfterBreak="0">
     <w:nsid w:val="7F40191E"/>
     <w:multiLevelType w:val="hybridMultilevel"/>
     <w:tmpl w:val="10A84C04"/>
@@ -16963,65 +18402,68 @@
       </w:pPr>
     </w:lvl>
   </w:abstractNum>
-  <w:num w:numId="1" w16cid:durableId="663629780">
+  <w:num w:numId="1">
+    <w:abstractNumId w:val="17"/>
+  </w:num>
+  <w:num w:numId="2">
+    <w:abstractNumId w:val="1"/>
+  </w:num>
+  <w:num w:numId="3">
+    <w:abstractNumId w:val="7"/>
+  </w:num>
+  <w:num w:numId="4">
+    <w:abstractNumId w:val="11"/>
+  </w:num>
+  <w:num w:numId="5">
+    <w:abstractNumId w:val="2"/>
+  </w:num>
+  <w:num w:numId="6">
+    <w:abstractNumId w:val="18"/>
+  </w:num>
+  <w:num w:numId="7">
+    <w:abstractNumId w:val="15"/>
+  </w:num>
+  <w:num w:numId="8">
+    <w:abstractNumId w:val="8"/>
+  </w:num>
+  <w:num w:numId="9">
     <w:abstractNumId w:val="16"/>
   </w:num>
-  <w:num w:numId="2" w16cid:durableId="581136962">
-    <w:abstractNumId w:val="0"/>
+  <w:num w:numId="10">
+    <w:abstractNumId w:val="9"/>
   </w:num>
-  <w:num w:numId="3" w16cid:durableId="770131056">
+  <w:num w:numId="11">
+    <w:abstractNumId w:val="5"/>
+  </w:num>
+  <w:num w:numId="12">
+    <w:abstractNumId w:val="4"/>
+  </w:num>
+  <w:num w:numId="13">
+    <w:abstractNumId w:val="13"/>
+  </w:num>
+  <w:num w:numId="14">
+    <w:abstractNumId w:val="3"/>
+  </w:num>
+  <w:num w:numId="15">
+    <w:abstractNumId w:val="10"/>
+  </w:num>
+  <w:num w:numId="16">
     <w:abstractNumId w:val="6"/>
   </w:num>
-  <w:num w:numId="4" w16cid:durableId="1682275086">
-    <w:abstractNumId w:val="10"/>
+  <w:num w:numId="17">
+    <w:abstractNumId w:val="12"/>
   </w:num>
-  <w:num w:numId="5" w16cid:durableId="1573270202">
-    <w:abstractNumId w:val="1"/>
-  </w:num>
-  <w:num w:numId="6" w16cid:durableId="954798757">
-    <w:abstractNumId w:val="17"/>
-  </w:num>
-  <w:num w:numId="7" w16cid:durableId="859584482">
+  <w:num w:numId="18">
     <w:abstractNumId w:val="14"/>
   </w:num>
-  <w:num w:numId="8" w16cid:durableId="1137450962">
-    <w:abstractNumId w:val="7"/>
-  </w:num>
-  <w:num w:numId="9" w16cid:durableId="694117963">
-    <w:abstractNumId w:val="15"/>
-  </w:num>
-  <w:num w:numId="10" w16cid:durableId="1718355521">
-    <w:abstractNumId w:val="8"/>
-  </w:num>
-  <w:num w:numId="11" w16cid:durableId="1031494071">
-    <w:abstractNumId w:val="4"/>
-  </w:num>
-  <w:num w:numId="12" w16cid:durableId="319697078">
-    <w:abstractNumId w:val="3"/>
-  </w:num>
-  <w:num w:numId="13" w16cid:durableId="1330596765">
-    <w:abstractNumId w:val="12"/>
-  </w:num>
-  <w:num w:numId="14" w16cid:durableId="1726949968">
-    <w:abstractNumId w:val="2"/>
-  </w:num>
-  <w:num w:numId="15" w16cid:durableId="1660890394">
-    <w:abstractNumId w:val="9"/>
-  </w:num>
-  <w:num w:numId="16" w16cid:durableId="1478644557">
-    <w:abstractNumId w:val="5"/>
-  </w:num>
-  <w:num w:numId="17" w16cid:durableId="678896133">
-    <w:abstractNumId w:val="11"/>
-  </w:num>
-  <w:num w:numId="18" w16cid:durableId="12151334">
-    <w:abstractNumId w:val="13"/>
+  <w:num w:numId="19">
+    <w:abstractNumId w:val="0"/>
   </w:num>
 </w:numbering>
 </file>
 
 <file path=word/styles.xml><?xml version="1.0" encoding="utf-8"?>
-<w:styles xmlns:mc="http://schemas.openxmlformats.org/markup-compatibility/2006" xmlns:r="http://schemas.openxmlformats.org/officeDocument/2006/relationships" xmlns:w="http://schemas.openxmlformats.org/wordprocessingml/2006/main" xmlns:w14="http://schemas.microsoft.com/office/word/2010/wordml" xmlns:w15="http://schemas.microsoft.com/office/word/2012/wordml" xmlns:w16cex="http://schemas.microsoft.com/office/word/2018/wordml/cex" xmlns:w16cid="http://schemas.microsoft.com/office/word/2016/wordml/cid" xmlns:w16="http://schemas.microsoft.com/office/word/2018/wordml" xmlns:w16du="http://schemas.microsoft.com/office/word/2023/wordml/word16du" xmlns:w16sdtdh="http://schemas.microsoft.com/office/word/2020/wordml/sdtdatahash" xmlns:w16sdtfl="http://schemas.microsoft.com/office/word/2024/wordml/sdtformatlock" xmlns:w16se="http://schemas.microsoft.com/office/word/2015/wordml/symex" mc:Ignorable="w14 w15 w16se w16cid w16 w16cex w16sdtdh w16sdtfl w16du">
+<w:styles xmlns:mc="http://schemas.openxmlformats.org/markup-compatibility/2006" xmlns:r="http://schemas.openxmlformats.org/officeDocument/2006/relationships" xmlns:w="http://schemas.openxmlformats.org/wordprocessingml/2006/main" xmlns:w14="http://schemas.microsoft.com/office/word/2010/wordml" xmlns:w15="http://schemas.microsoft.com/office/word/2012/wordml" xmlns:w16cid="http://schemas.microsoft.com/office/word/2016/wordml/cid" xmlns:w16se="http://schemas.microsoft.com/office/word/2015/wordml/symex" mc:Ignorable="w14 w15 w16se w16cid">
   <w:docDefaults>
     <w:rPrDefault>
       <w:rPr>
@@ -17037,7 +18479,7 @@
       </w:pPr>
     </w:pPrDefault>
   </w:docDefaults>
-  <w:latentStyles w:defLockedState="0" w:defUIPriority="99" w:defSemiHidden="0" w:defUnhideWhenUsed="0" w:defQFormat="0" w:count="376">
+  <w:latentStyles w:defLockedState="0" w:defUIPriority="99" w:defSemiHidden="0" w:defUnhideWhenUsed="0" w:defQFormat="0" w:count="375">
     <w:lsdException w:name="Normal" w:uiPriority="0" w:qFormat="1"/>
     <w:lsdException w:name="heading 1" w:uiPriority="9" w:qFormat="1"/>
     <w:lsdException w:name="heading 2" w:semiHidden="1" w:uiPriority="9" w:unhideWhenUsed="1" w:qFormat="1"/>
@@ -17413,19 +18855,18 @@
     <w:lsdException w:name="Smart Hyperlink" w:semiHidden="1" w:unhideWhenUsed="1"/>
     <w:lsdException w:name="Hashtag" w:semiHidden="1" w:unhideWhenUsed="1"/>
     <w:lsdException w:name="Unresolved Mention" w:semiHidden="1" w:unhideWhenUsed="1"/>
-    <w:lsdException w:name="Smart Link" w:semiHidden="1" w:unhideWhenUsed="1"/>
   </w:latentStyles>
-  <w:style w:type="paragraph" w:default="1" w:styleId="Normal">
+  <w:style w:type="paragraph" w:default="1" w:styleId="a">
     <w:name w:val="Normal"/>
     <w:qFormat/>
   </w:style>
-  <w:style w:type="character" w:default="1" w:styleId="DefaultParagraphFont">
+  <w:style w:type="character" w:default="1" w:styleId="a0">
     <w:name w:val="Default Paragraph Font"/>
     <w:uiPriority w:val="1"/>
     <w:semiHidden/>
     <w:unhideWhenUsed/>
   </w:style>
-  <w:style w:type="table" w:default="1" w:styleId="TableNormal">
+  <w:style w:type="table" w:default="1" w:styleId="a1">
     <w:name w:val="Normal Table"/>
     <w:uiPriority w:val="99"/>
     <w:semiHidden/>
@@ -17440,16 +18881,16 @@
       </w:tblCellMar>
     </w:tblPr>
   </w:style>
-  <w:style w:type="numbering" w:default="1" w:styleId="NoList">
+  <w:style w:type="numbering" w:default="1" w:styleId="a2">
     <w:name w:val="No List"/>
     <w:uiPriority w:val="99"/>
     <w:semiHidden/>
     <w:unhideWhenUsed/>
   </w:style>
-  <w:style w:type="paragraph" w:styleId="Header">
+  <w:style w:type="paragraph" w:styleId="a3">
     <w:name w:val="header"/>
-    <w:basedOn w:val="Normal"/>
-    <w:link w:val="HeaderChar"/>
+    <w:basedOn w:val="a"/>
+    <w:link w:val="a4"/>
     <w:uiPriority w:val="99"/>
     <w:unhideWhenUsed/>
     <w:rsid w:val="00C87900"/>
@@ -17461,17 +18902,17 @@
       <w:spacing w:after="0" w:line="240" w:lineRule="auto"/>
     </w:pPr>
   </w:style>
-  <w:style w:type="character" w:customStyle="1" w:styleId="HeaderChar">
-    <w:name w:val="Header Char"/>
-    <w:basedOn w:val="DefaultParagraphFont"/>
-    <w:link w:val="Header"/>
+  <w:style w:type="character" w:customStyle="1" w:styleId="a4">
+    <w:name w:val="หัวกระดาษ อักขระ"/>
+    <w:basedOn w:val="a0"/>
+    <w:link w:val="a3"/>
     <w:uiPriority w:val="99"/>
     <w:rsid w:val="00C87900"/>
   </w:style>
-  <w:style w:type="paragraph" w:styleId="Footer">
+  <w:style w:type="paragraph" w:styleId="a5">
     <w:name w:val="footer"/>
-    <w:basedOn w:val="Normal"/>
-    <w:link w:val="FooterChar"/>
+    <w:basedOn w:val="a"/>
+    <w:link w:val="a6"/>
     <w:uiPriority w:val="99"/>
     <w:unhideWhenUsed/>
     <w:rsid w:val="00C87900"/>
@@ -17483,16 +18924,16 @@
       <w:spacing w:after="0" w:line="240" w:lineRule="auto"/>
     </w:pPr>
   </w:style>
-  <w:style w:type="character" w:customStyle="1" w:styleId="FooterChar">
-    <w:name w:val="Footer Char"/>
-    <w:basedOn w:val="DefaultParagraphFont"/>
-    <w:link w:val="Footer"/>
+  <w:style w:type="character" w:customStyle="1" w:styleId="a6">
+    <w:name w:val="ท้ายกระดาษ อักขระ"/>
+    <w:basedOn w:val="a0"/>
+    <w:link w:val="a5"/>
     <w:uiPriority w:val="99"/>
     <w:rsid w:val="00C87900"/>
   </w:style>
-  <w:style w:type="paragraph" w:styleId="ListParagraph">
+  <w:style w:type="paragraph" w:styleId="a7">
     <w:name w:val="List Paragraph"/>
-    <w:basedOn w:val="Normal"/>
+    <w:basedOn w:val="a"/>
     <w:uiPriority w:val="34"/>
     <w:qFormat/>
     <w:rsid w:val="00C87900"/>
@@ -17501,9 +18942,9 @@
       <w:contextualSpacing/>
     </w:pPr>
   </w:style>
-  <w:style w:type="table" w:styleId="TableGrid">
+  <w:style w:type="table" w:styleId="a8">
     <w:name w:val="Table Grid"/>
-    <w:basedOn w:val="TableNormal"/>
+    <w:basedOn w:val="a1"/>
     <w:uiPriority w:val="39"/>
     <w:rsid w:val="00C2238F"/>
     <w:pPr>
@@ -17520,9 +18961,9 @@
       </w:tblBorders>
     </w:tblPr>
   </w:style>
-  <w:style w:type="character" w:styleId="Hyperlink">
+  <w:style w:type="character" w:styleId="a9">
     <w:name w:val="Hyperlink"/>
-    <w:basedOn w:val="DefaultParagraphFont"/>
+    <w:basedOn w:val="a0"/>
     <w:uiPriority w:val="99"/>
     <w:unhideWhenUsed/>
     <w:rsid w:val="00B77A1F"/>
@@ -17800,7 +19241,7 @@
 </file>
 
 <file path=customXml/itemProps1.xml><?xml version="1.0" encoding="utf-8"?>
-<ds:datastoreItem xmlns:ds="http://schemas.openxmlformats.org/officeDocument/2006/customXml" ds:itemID="{FC8D8C52-9380-4951-9043-F266A1659D65}">
+<ds:datastoreItem xmlns:ds="http://schemas.openxmlformats.org/officeDocument/2006/customXml" ds:itemID="{689817C4-3C0C-4474-8173-3CC40A57B987}">
   <ds:schemaRefs>
     <ds:schemaRef ds:uri="http://schemas.openxmlformats.org/officeDocument/2006/bibliography"/>
   </ds:schemaRefs>

</xml_diff>